<commit_message>
Updated the RunRTSequenceAction step to return numeric and boolean returnvals. Updated the example and example guide to reflect this.
</commit_message>
<xml_diff>
--- a/Documentation/Examples/Training - NIVS Engine Demo.docx
+++ b/Documentation/Examples/Training - NIVS Engine Demo.docx
@@ -1,8 +1,8 @@
 
 <file path=word/document.xml><?xml version="1.0" encoding="utf-8"?>
-<w:document xmlns:ve="http://schemas.openxmlformats.org/markup-compatibility/2006" xmlns:o="urn:schemas-microsoft-com:office:office" xmlns:r="http://schemas.openxmlformats.org/officeDocument/2006/relationships" xmlns:m="http://schemas.openxmlformats.org/officeDocument/2006/math" xmlns:v="urn:schemas-microsoft-com:vml" xmlns:wp="http://schemas.openxmlformats.org/drawingml/2006/wordprocessingDrawing" xmlns:w10="urn:schemas-microsoft-com:office:word" xmlns:w="http://schemas.openxmlformats.org/wordprocessingml/2006/main" xmlns:wne="http://schemas.microsoft.com/office/word/2006/wordml">
+<w:document xmlns:w14="http://schemas.microsoft.com/office/word/2010/wordml" xmlns:wp14="http://schemas.microsoft.com/office/word/2010/wordprocessingDrawing" xmlns:ve="http://schemas.openxmlformats.org/markup-compatibility/2006" xmlns:o="urn:schemas-microsoft-com:office:office" xmlns:r="http://schemas.openxmlformats.org/officeDocument/2006/relationships" xmlns:m="http://schemas.openxmlformats.org/officeDocument/2006/math" xmlns:v="urn:schemas-microsoft-com:vml" xmlns:wp="http://schemas.openxmlformats.org/drawingml/2006/wordprocessingDrawing" xmlns:w10="urn:schemas-microsoft-com:office:word" xmlns:w="http://schemas.openxmlformats.org/wordprocessingml/2006/main" xmlns:wne="http://schemas.microsoft.com/office/word/2006/wordml" xmlns:mc="http://schemas.openxmlformats.org/markup-compatibility/2006" xmlns:a="http://schemas.openxmlformats.org/drawingml/2006/main" xmlns:pic="http://schemas.openxmlformats.org/drawingml/2006/picture" xmlns:a14="http://schemas.microsoft.com/office/drawing/2010/main" mc:Ignorable="w14 wp14">
   <w:body>
-    <w:p>
+    <w:p xmlns:wp14="http://schemas.microsoft.com/office/word/2010/wordml" wp14:textId="77777777">
       <w:pPr>
         <w:pStyle w:val="Title"/>
       </w:pPr>
@@ -13,7 +13,7 @@
         <w:t xml:space="preserve"> </w:t>
       </w:r>
     </w:p>
-    <w:p>
+    <w:p xmlns:wp14="http://schemas.microsoft.com/office/word/2010/wordml" wp14:textId="77777777">
       <w:pPr>
         <w:pStyle w:val="Subtitle"/>
       </w:pPr>
@@ -24,14 +24,14 @@
         <w:t>Using the Custom NI VeriStand Steps for NI TestStand</w:t>
       </w:r>
     </w:p>
-    <w:p>
+    <w:p xmlns:wp14="http://schemas.microsoft.com/office/word/2010/wordml" wp14:textId="77777777">
       <w:pPr>
         <w:pBdr>
-          <w:top w:val="single" w:sz="4" w:space="1" w:color="auto"/>
+          <w:top w:val="single" w:color="auto" w:sz="4" w:space="1"/>
         </w:pBdr>
       </w:pPr>
     </w:p>
-    <w:p>
+    <w:p xmlns:wp14="http://schemas.microsoft.com/office/word/2010/wordml" wp14:textId="77777777">
       <w:pPr>
         <w:pStyle w:val="ListParagraph"/>
         <w:numPr>
@@ -48,15 +48,15 @@
         </w:rPr>
         <w:t>NIVS Engine Demo.</w:t>
       </w:r>
-      <w:bookmarkStart w:id="0" w:name="_GoBack"/>
+      <w:bookmarkStart w:name="_GoBack" w:id="0"/>
       <w:bookmarkEnd w:id="0"/>
     </w:p>
-    <w:p>
-      <w:pPr>
-        <w:pStyle w:val="ListParagraph"/>
-      </w:pPr>
-    </w:p>
-    <w:p>
+    <w:p xmlns:wp14="http://schemas.microsoft.com/office/word/2010/wordml" wp14:textId="77777777">
+      <w:pPr>
+        <w:pStyle w:val="ListParagraph"/>
+      </w:pPr>
+    </w:p>
+    <w:p xmlns:wp14="http://schemas.microsoft.com/office/word/2010/wordml" wp14:textId="77777777">
       <w:pPr>
         <w:pStyle w:val="ListParagraph"/>
         <w:jc w:val="center"/>
@@ -66,7 +66,7 @@
           <w:noProof/>
         </w:rPr>
         <w:drawing>
-          <wp:inline distT="0" distB="0" distL="0" distR="0">
+          <wp:inline xmlns:wp14="http://schemas.microsoft.com/office/word/2010/wordprocessingDrawing" distT="0" distB="0" distL="0" distR="0" wp14:anchorId="698F03F8" wp14:editId="7777777">
             <wp:extent cx="5649113" cy="1533739"/>
             <wp:effectExtent l="0" t="0" r="8890" b="9525"/>
             <wp:docPr id="13" name="Picture 13"/>
@@ -108,7 +108,7 @@
         </w:drawing>
       </w:r>
     </w:p>
-    <w:p>
+    <w:p xmlns:wp14="http://schemas.microsoft.com/office/word/2010/wordml" wp14:textId="77777777">
       <w:pPr>
         <w:pStyle w:val="Heading1"/>
       </w:pPr>
@@ -135,7 +135,7 @@
         <w:t>.</w:t>
       </w:r>
     </w:p>
-    <w:p>
+    <w:p xmlns:wp14="http://schemas.microsoft.com/office/word/2010/wordml" wp14:textId="77777777">
       <w:pPr>
         <w:pStyle w:val="ListParagraph"/>
         <w:numPr>
@@ -150,7 +150,7 @@
         <w:t xml:space="preserve"> VeriStand.</w:t>
       </w:r>
     </w:p>
-    <w:p>
+    <w:p xmlns:wp14="http://schemas.microsoft.com/office/word/2010/wordml" wp14:textId="77777777">
       <w:pPr>
         <w:pStyle w:val="ListParagraph"/>
         <w:numPr>
@@ -259,7 +259,7 @@
         <w:t xml:space="preserve"> is contains the various reference required to update channel values, get alarm status, etc. It also contains the project and system definition path, as well as the gateway IP address.</w:t>
       </w:r>
     </w:p>
-    <w:p>
+    <w:p xmlns:wp14="http://schemas.microsoft.com/office/word/2010/wordml" wp14:textId="77777777">
       <w:pPr>
         <w:pStyle w:val="ListParagraph"/>
         <w:ind w:left="1440"/>
@@ -269,7 +269,7 @@
           <w:noProof/>
         </w:rPr>
         <w:drawing>
-          <wp:inline distT="0" distB="0" distL="0" distR="0">
+          <wp:inline xmlns:wp14="http://schemas.microsoft.com/office/word/2010/wordprocessingDrawing" distT="0" distB="0" distL="0" distR="0" wp14:anchorId="388EA76D" wp14:editId="7777777">
             <wp:extent cx="4237696" cy="3077004"/>
             <wp:effectExtent l="0" t="0" r="0" b="9525"/>
             <wp:docPr id="3" name="Picture 3"/>
@@ -311,7 +311,7 @@
         </w:drawing>
       </w:r>
     </w:p>
-    <w:p>
+    <w:p xmlns:wp14="http://schemas.microsoft.com/office/word/2010/wordml" wp14:textId="77777777">
       <w:pPr>
         <w:pStyle w:val="ListParagraph"/>
         <w:numPr>
@@ -366,7 +366,7 @@
         <w:t xml:space="preserve"> button.</w:t>
       </w:r>
     </w:p>
-    <w:p>
+    <w:p xmlns:wp14="http://schemas.microsoft.com/office/word/2010/wordml" wp14:textId="77777777">
       <w:pPr>
         <w:pStyle w:val="ListParagraph"/>
         <w:numPr>
@@ -454,7 +454,7 @@
         <w:t xml:space="preserve"> button.</w:t>
       </w:r>
     </w:p>
-    <w:p>
+    <w:p xmlns:wp14="http://schemas.microsoft.com/office/word/2010/wordml" wp14:textId="77777777">
       <w:pPr>
         <w:ind w:left="720"/>
         <w:jc w:val="center"/>
@@ -464,7 +464,7 @@
           <w:noProof/>
         </w:rPr>
         <w:drawing>
-          <wp:inline distT="0" distB="0" distL="0" distR="0">
+          <wp:inline xmlns:wp14="http://schemas.microsoft.com/office/word/2010/wordprocessingDrawing" distT="0" distB="0" distL="0" distR="0" wp14:anchorId="13EA7466" wp14:editId="7777777">
             <wp:extent cx="4429743" cy="2647564"/>
             <wp:effectExtent l="0" t="0" r="9525" b="635"/>
             <wp:docPr id="2" name="Picture 2"/>
@@ -506,7 +506,7 @@
         </w:drawing>
       </w:r>
     </w:p>
-    <w:p>
+    <w:p xmlns:wp14="http://schemas.microsoft.com/office/word/2010/wordml" wp14:textId="77777777">
       <w:pPr>
         <w:pStyle w:val="Quote"/>
       </w:pPr>
@@ -523,7 +523,7 @@
         <w:t>String literals in TestStand expressions use a backslash as the escape character, similar to other programming languages like C/C++ and C#. Therefore, if you specify a path using a string literal in an expression, such as for the parameter value of a code module, you must use two backslash characters for each actual backslash the string value requires because TestStand interprets the first backslash character as escaping the character after it.</w:t>
       </w:r>
     </w:p>
-    <w:p>
+    <w:p xmlns:wp14="http://schemas.microsoft.com/office/word/2010/wordml" wp14:textId="77777777">
       <w:pPr>
         <w:pStyle w:val="ListParagraph"/>
         <w:numPr>
@@ -544,7 +544,7 @@
         <w:t xml:space="preserve"> to close the dialog box.</w:t>
       </w:r>
     </w:p>
-    <w:p>
+    <w:p xmlns:wp14="http://schemas.microsoft.com/office/word/2010/wordml" wp14:textId="77777777">
       <w:pPr>
         <w:pStyle w:val="ListParagraph"/>
         <w:numPr>
@@ -556,7 +556,7 @@
         <w:t>Configure TestStand to wait 20 seconds.</w:t>
       </w:r>
     </w:p>
-    <w:p>
+    <w:p xmlns:wp14="http://schemas.microsoft.com/office/word/2010/wordml" wp14:textId="77777777">
       <w:pPr>
         <w:pStyle w:val="ListParagraph"/>
         <w:numPr>
@@ -613,7 +613,7 @@
         <w:t>pane).</w:t>
       </w:r>
     </w:p>
-    <w:p>
+    <w:p xmlns:wp14="http://schemas.microsoft.com/office/word/2010/wordml" wp14:textId="77777777">
       <w:pPr>
         <w:pStyle w:val="ListParagraph"/>
         <w:numPr>
@@ -634,7 +634,7 @@
         <w:t xml:space="preserve"> tab, set the time to wait to 20.</w:t>
       </w:r>
     </w:p>
-    <w:p>
+    <w:p xmlns:wp14="http://schemas.microsoft.com/office/word/2010/wordml" wp14:textId="77777777">
       <w:pPr>
         <w:ind w:left="720"/>
         <w:jc w:val="center"/>
@@ -644,7 +644,7 @@
           <w:noProof/>
         </w:rPr>
         <w:drawing>
-          <wp:inline distT="0" distB="0" distL="0" distR="0">
+          <wp:inline xmlns:wp14="http://schemas.microsoft.com/office/word/2010/wordprocessingDrawing" distT="0" distB="0" distL="0" distR="0" wp14:anchorId="2A09E3C7" wp14:editId="7777777">
             <wp:extent cx="5943600" cy="1761490"/>
             <wp:effectExtent l="0" t="0" r="0" b="0"/>
             <wp:docPr id="4" name="Picture 4"/>
@@ -686,7 +686,7 @@
         </w:drawing>
       </w:r>
     </w:p>
-    <w:p>
+    <w:p xmlns:wp14="http://schemas.microsoft.com/office/word/2010/wordml" wp14:textId="77777777">
       <w:pPr>
         <w:pStyle w:val="ListParagraph"/>
         <w:numPr>
@@ -706,7 +706,7 @@
         <w:t xml:space="preserve"> the project.</w:t>
       </w:r>
     </w:p>
-    <w:p>
+    <w:p xmlns:wp14="http://schemas.microsoft.com/office/word/2010/wordml" wp14:textId="77777777">
       <w:pPr>
         <w:pStyle w:val="ListParagraph"/>
         <w:numPr>
@@ -736,7 +736,7 @@
         <w:t xml:space="preserve"> section of the sequence file.</w:t>
       </w:r>
     </w:p>
-    <w:p>
+    <w:p xmlns:wp14="http://schemas.microsoft.com/office/word/2010/wordml" wp14:textId="77777777">
       <w:pPr>
         <w:pStyle w:val="ListParagraph"/>
         <w:numPr>
@@ -749,7 +749,7 @@
         <w:t>Your sequence should now look similar to the one pictured below:</w:t>
       </w:r>
     </w:p>
-    <w:p>
+    <w:p xmlns:wp14="http://schemas.microsoft.com/office/word/2010/wordml" wp14:textId="77777777">
       <w:pPr>
         <w:jc w:val="center"/>
       </w:pPr>
@@ -758,7 +758,7 @@
           <w:noProof/>
         </w:rPr>
         <w:drawing>
-          <wp:inline distT="0" distB="0" distL="0" distR="0">
+          <wp:inline xmlns:wp14="http://schemas.microsoft.com/office/word/2010/wordprocessingDrawing" distT="0" distB="0" distL="0" distR="0" wp14:anchorId="40A5E956" wp14:editId="7777777">
             <wp:extent cx="5275669" cy="1637030"/>
             <wp:effectExtent l="0" t="0" r="1270" b="1270"/>
             <wp:docPr id="5" name="Picture 5"/>
@@ -800,7 +800,7 @@
         </w:drawing>
       </w:r>
     </w:p>
-    <w:p>
+    <w:p xmlns:wp14="http://schemas.microsoft.com/office/word/2010/wordml" wp14:textId="77777777">
       <w:pPr>
         <w:pStyle w:val="ListParagraph"/>
         <w:numPr>
@@ -830,7 +830,7 @@
         <w:t>.</w:t>
       </w:r>
     </w:p>
-    <w:p>
+    <w:p xmlns:wp14="http://schemas.microsoft.com/office/word/2010/wordml" wp14:textId="77777777">
       <w:pPr>
         <w:pStyle w:val="ListParagraph"/>
         <w:numPr>
@@ -842,7 +842,7 @@
         <w:t>Save the sequence file.</w:t>
       </w:r>
     </w:p>
-    <w:p>
+    <w:p xmlns:wp14="http://schemas.microsoft.com/office/word/2010/wordml" wp14:textId="77777777">
       <w:pPr>
         <w:pStyle w:val="Heading1"/>
       </w:pPr>
@@ -850,7 +850,7 @@
         <w:t>Read the Absolute Time of the deployed project.</w:t>
       </w:r>
     </w:p>
-    <w:p>
+    <w:p xmlns:wp14="http://schemas.microsoft.com/office/word/2010/wordml" wp14:textId="77777777">
       <w:pPr>
         <w:pStyle w:val="ListParagraph"/>
         <w:numPr>
@@ -871,7 +871,7 @@
         <w:t xml:space="preserve"> from the deployed project.</w:t>
       </w:r>
     </w:p>
-    <w:p>
+    <w:p xmlns:wp14="http://schemas.microsoft.com/office/word/2010/wordml" wp14:textId="77777777">
       <w:pPr>
         <w:pStyle w:val="ListParagraph"/>
         <w:numPr>
@@ -958,7 +958,7 @@
         <w:t xml:space="preserve"> step.</w:t>
       </w:r>
     </w:p>
-    <w:p>
+    <w:p xmlns:wp14="http://schemas.microsoft.com/office/word/2010/wordml" wp14:textId="77777777">
       <w:pPr>
         <w:pStyle w:val="ListParagraph"/>
         <w:numPr>
@@ -979,7 +979,7 @@
         <w:t>.</w:t>
       </w:r>
     </w:p>
-    <w:p>
+    <w:p xmlns:wp14="http://schemas.microsoft.com/office/word/2010/wordml" wp14:textId="77777777">
       <w:pPr>
         <w:pStyle w:val="ListParagraph"/>
         <w:numPr>
@@ -1015,7 +1015,7 @@
         <w:t xml:space="preserve"> button.</w:t>
       </w:r>
     </w:p>
-    <w:p>
+    <w:p xmlns:wp14="http://schemas.microsoft.com/office/word/2010/wordml" wp14:textId="77777777">
       <w:pPr>
         <w:pStyle w:val="ListParagraph"/>
         <w:numPr>
@@ -1045,7 +1045,7 @@
         <w:t>.</w:t>
       </w:r>
     </w:p>
-    <w:p>
+    <w:p xmlns:wp14="http://schemas.microsoft.com/office/word/2010/wordml" wp14:textId="77777777">
       <w:pPr>
         <w:pStyle w:val="ListParagraph"/>
         <w:numPr>
@@ -1057,7 +1057,7 @@
         <w:t>Your sequence should now look similar to the one pictured below:</w:t>
       </w:r>
     </w:p>
-    <w:p>
+    <w:p xmlns:wp14="http://schemas.microsoft.com/office/word/2010/wordml" wp14:textId="77777777">
       <w:pPr>
         <w:jc w:val="center"/>
       </w:pPr>
@@ -1066,7 +1066,7 @@
           <w:noProof/>
         </w:rPr>
         <w:drawing>
-          <wp:inline distT="0" distB="0" distL="0" distR="0">
+          <wp:inline xmlns:wp14="http://schemas.microsoft.com/office/word/2010/wordprocessingDrawing" distT="0" distB="0" distL="0" distR="0" wp14:anchorId="5D78276B" wp14:editId="7777777">
             <wp:extent cx="4908979" cy="1400175"/>
             <wp:effectExtent l="0" t="0" r="6350" b="0"/>
             <wp:docPr id="6" name="Picture 6"/>
@@ -1108,7 +1108,7 @@
         </w:drawing>
       </w:r>
     </w:p>
-    <w:p>
+    <w:p xmlns:wp14="http://schemas.microsoft.com/office/word/2010/wordml" wp14:textId="77777777">
       <w:pPr>
         <w:pStyle w:val="ListParagraph"/>
         <w:numPr>
@@ -1138,7 +1138,7 @@
         <w:t>.</w:t>
       </w:r>
     </w:p>
-    <w:p>
+    <w:p xmlns:wp14="http://schemas.microsoft.com/office/word/2010/wordml" wp14:textId="77777777">
       <w:pPr>
         <w:pStyle w:val="ListParagraph"/>
         <w:numPr>
@@ -1159,7 +1159,7 @@
         <w:t xml:space="preserve"> has been added:</w:t>
       </w:r>
     </w:p>
-    <w:p>
+    <w:p xmlns:wp14="http://schemas.microsoft.com/office/word/2010/wordml" wp14:textId="77777777">
       <w:pPr>
         <w:jc w:val="center"/>
       </w:pPr>
@@ -1168,7 +1168,7 @@
           <w:noProof/>
         </w:rPr>
         <w:drawing>
-          <wp:inline distT="0" distB="0" distL="0" distR="0">
+          <wp:inline xmlns:wp14="http://schemas.microsoft.com/office/word/2010/wordprocessingDrawing" distT="0" distB="0" distL="0" distR="0" wp14:anchorId="151B07A0" wp14:editId="7777777">
             <wp:extent cx="4838700" cy="1551603"/>
             <wp:effectExtent l="0" t="0" r="0" b="0"/>
             <wp:docPr id="7" name="Picture 7"/>
@@ -1210,7 +1210,7 @@
         </w:drawing>
       </w:r>
     </w:p>
-    <w:p>
+    <w:p xmlns:wp14="http://schemas.microsoft.com/office/word/2010/wordml" wp14:textId="77777777">
       <w:pPr>
         <w:pStyle w:val="ListParagraph"/>
         <w:numPr>
@@ -1222,7 +1222,7 @@
         <w:t>Save the sequence file.</w:t>
       </w:r>
     </w:p>
-    <w:p>
+    <w:p xmlns:wp14="http://schemas.microsoft.com/office/word/2010/wordml" wp14:textId="77777777">
       <w:pPr>
         <w:pStyle w:val="Heading1"/>
       </w:pPr>
@@ -1237,7 +1237,7 @@
         <w:t>for the deployed project.</w:t>
       </w:r>
     </w:p>
-    <w:p>
+    <w:p xmlns:wp14="http://schemas.microsoft.com/office/word/2010/wordml" wp14:textId="77777777">
       <w:pPr>
         <w:pStyle w:val="ListParagraph"/>
         <w:numPr>
@@ -1267,7 +1267,7 @@
         <w:t>. We no longer need this step.</w:t>
       </w:r>
     </w:p>
-    <w:p>
+    <w:p xmlns:wp14="http://schemas.microsoft.com/office/word/2010/wordml" wp14:textId="77777777">
       <w:pPr>
         <w:pStyle w:val="ListParagraph"/>
         <w:numPr>
@@ -1288,7 +1288,7 @@
         <w:t xml:space="preserve"> step.</w:t>
       </w:r>
     </w:p>
-    <w:p>
+    <w:p xmlns:wp14="http://schemas.microsoft.com/office/word/2010/wordml" wp14:textId="77777777">
       <w:pPr>
         <w:pStyle w:val="ListParagraph"/>
         <w:numPr>
@@ -1321,7 +1321,7 @@
         <w:t xml:space="preserve"> step in the sequence.</w:t>
       </w:r>
     </w:p>
-    <w:p>
+    <w:p xmlns:wp14="http://schemas.microsoft.com/office/word/2010/wordml" wp14:textId="77777777">
       <w:pPr>
         <w:pStyle w:val="ListParagraph"/>
         <w:numPr>
@@ -1342,7 +1342,7 @@
         <w:t>.</w:t>
       </w:r>
     </w:p>
-    <w:p>
+    <w:p xmlns:wp14="http://schemas.microsoft.com/office/word/2010/wordml" wp14:textId="77777777">
       <w:pPr>
         <w:pStyle w:val="ListParagraph"/>
         <w:numPr>
@@ -1372,7 +1372,7 @@
         <w:t xml:space="preserve"> to state that the step is used to read the Absolute Time system channel.</w:t>
       </w:r>
     </w:p>
-    <w:p>
+    <w:p xmlns:wp14="http://schemas.microsoft.com/office/word/2010/wordml" wp14:textId="77777777">
       <w:pPr>
         <w:pStyle w:val="ListParagraph"/>
         <w:numPr>
@@ -1393,7 +1393,7 @@
         <w:t>Engine Demo Advanced &amp; Return Value stimulus profile.</w:t>
       </w:r>
     </w:p>
-    <w:p>
+    <w:p xmlns:wp14="http://schemas.microsoft.com/office/word/2010/wordml" wp14:textId="77777777">
       <w:pPr>
         <w:pStyle w:val="ListParagraph"/>
         <w:numPr>
@@ -1441,7 +1441,7 @@
         <w:t>sequence.</w:t>
       </w:r>
     </w:p>
-    <w:p>
+    <w:p xmlns:wp14="http://schemas.microsoft.com/office/word/2010/wordml" wp14:textId="77777777">
       <w:pPr>
         <w:pStyle w:val="ListParagraph"/>
         <w:numPr>
@@ -1468,7 +1468,7 @@
         <w:t>.</w:t>
       </w:r>
     </w:p>
-    <w:p>
+    <w:p xmlns:wp14="http://schemas.microsoft.com/office/word/2010/wordml" wp14:textId="77777777">
       <w:pPr>
         <w:pStyle w:val="ListParagraph"/>
         <w:numPr>
@@ -1504,7 +1504,7 @@
         <w:t>.</w:t>
       </w:r>
     </w:p>
-    <w:p>
+    <w:p xmlns:wp14="http://schemas.microsoft.com/office/word/2010/wordml" wp14:textId="77777777">
       <w:pPr>
         <w:pStyle w:val="ListParagraph"/>
         <w:numPr>
@@ -1516,7 +1516,7 @@
         <w:t>Add and configure the RT Sequence Pass Fail Test</w:t>
       </w:r>
     </w:p>
-    <w:p>
+    <w:p xmlns:wp14="http://schemas.microsoft.com/office/word/2010/wordml" wp14:textId="77777777">
       <w:pPr>
         <w:pStyle w:val="ListParagraph"/>
         <w:numPr>
@@ -1570,7 +1570,7 @@
         <w:t xml:space="preserve"> label.</w:t>
       </w:r>
     </w:p>
-    <w:p>
+    <w:p xmlns:wp14="http://schemas.microsoft.com/office/word/2010/wordml" wp14:textId="77777777">
       <w:pPr>
         <w:pStyle w:val="ListParagraph"/>
         <w:numPr>
@@ -1600,7 +1600,7 @@
         <w:t xml:space="preserve"> button.</w:t>
       </w:r>
     </w:p>
-    <w:p>
+    <w:p xmlns:wp14="http://schemas.microsoft.com/office/word/2010/wordml" wp14:textId="77777777">
       <w:pPr>
         <w:pStyle w:val="ListParagraph"/>
         <w:numPr>
@@ -1668,7 +1668,7 @@
         <w:t>.</w:t>
       </w:r>
     </w:p>
-    <w:p>
+    <w:p xmlns:wp14="http://schemas.microsoft.com/office/word/2010/wordml" wp14:textId="77777777">
       <w:pPr>
         <w:pStyle w:val="Quote"/>
       </w:pPr>
@@ -1697,7 +1697,7 @@
         <w:t xml:space="preserve"> column.</w:t>
       </w:r>
     </w:p>
-    <w:p>
+    <w:p xmlns:wp14="http://schemas.microsoft.com/office/word/2010/wordml" wp14:textId="77777777">
       <w:pPr>
         <w:pStyle w:val="ListParagraph"/>
         <w:ind w:left="1440"/>
@@ -1708,7 +1708,7 @@
           <w:noProof/>
         </w:rPr>
         <w:drawing>
-          <wp:inline distT="0" distB="0" distL="0" distR="0">
+          <wp:inline xmlns:wp14="http://schemas.microsoft.com/office/word/2010/wordprocessingDrawing" distT="0" distB="0" distL="0" distR="0" wp14:anchorId="4B89144C" wp14:editId="7777777">
             <wp:extent cx="4051055" cy="2505075"/>
             <wp:effectExtent l="0" t="0" r="6985" b="0"/>
             <wp:docPr id="15" name="Picture 15"/>
@@ -1750,7 +1750,7 @@
         </w:drawing>
       </w:r>
     </w:p>
-    <w:p>
+    <w:p xmlns:wp14="http://schemas.microsoft.com/office/word/2010/wordml" wp14:textId="77777777">
       <w:pPr>
         <w:pStyle w:val="ListParagraph"/>
         <w:numPr>
@@ -1771,14 +1771,14 @@
         <w:t xml:space="preserve"> to close the dialog.</w:t>
       </w:r>
     </w:p>
-    <w:p>
+    <w:p xmlns:wp14="http://schemas.microsoft.com/office/word/2010/wordml" wp14:textId="77777777">
       <w:pPr>
         <w:pStyle w:val="ListParagraph"/>
         <w:ind w:left="1440"/>
         <w:jc w:val="center"/>
       </w:pPr>
     </w:p>
-    <w:p>
+    <w:p xmlns:wp14="http://schemas.microsoft.com/office/word/2010/wordml" wp14:textId="77777777">
       <w:pPr>
         <w:pStyle w:val="ListParagraph"/>
         <w:numPr>
@@ -1790,7 +1790,7 @@
         <w:t>Your sequence should now look similar to the one pictured below:</w:t>
       </w:r>
     </w:p>
-    <w:p>
+    <w:p xmlns:wp14="http://schemas.microsoft.com/office/word/2010/wordml" wp14:textId="77777777">
       <w:pPr>
         <w:pStyle w:val="ListParagraph"/>
         <w:jc w:val="center"/>
@@ -1800,7 +1800,7 @@
           <w:noProof/>
         </w:rPr>
         <w:drawing>
-          <wp:inline distT="0" distB="0" distL="0" distR="0">
+          <wp:inline xmlns:wp14="http://schemas.microsoft.com/office/word/2010/wordprocessingDrawing" distT="0" distB="0" distL="0" distR="0" wp14:anchorId="7FAF2794" wp14:editId="7777777">
             <wp:extent cx="5495925" cy="1646434"/>
             <wp:effectExtent l="0" t="0" r="0" b="0"/>
             <wp:docPr id="17" name="Picture 17"/>
@@ -1842,7 +1842,7 @@
         </w:drawing>
       </w:r>
     </w:p>
-    <w:p>
+    <w:p xmlns:wp14="http://schemas.microsoft.com/office/word/2010/wordml" wp14:textId="77777777">
       <w:pPr>
         <w:pStyle w:val="ListParagraph"/>
         <w:numPr>
@@ -1872,7 +1872,7 @@
         <w:t>.</w:t>
       </w:r>
     </w:p>
-    <w:p>
+    <w:p xmlns:wp14="http://schemas.microsoft.com/office/word/2010/wordml" wp14:textId="77777777">
       <w:pPr>
         <w:pStyle w:val="ListParagraph"/>
         <w:numPr>
@@ -1893,7 +1893,7 @@
         <w:t xml:space="preserve"> step has failed indicating that the sequence has failed.</w:t>
       </w:r>
     </w:p>
-    <w:p>
+    <w:p xmlns:wp14="http://schemas.microsoft.com/office/word/2010/wordml" wp14:textId="77777777">
       <w:pPr>
         <w:pStyle w:val="ListParagraph"/>
       </w:pPr>
@@ -1902,7 +1902,7 @@
           <w:noProof/>
         </w:rPr>
         <w:drawing>
-          <wp:inline distT="0" distB="0" distL="0" distR="0">
+          <wp:inline xmlns:wp14="http://schemas.microsoft.com/office/word/2010/wordprocessingDrawing" distT="0" distB="0" distL="0" distR="0" wp14:anchorId="2E361FA9" wp14:editId="7777777">
             <wp:extent cx="5172075" cy="2224103"/>
             <wp:effectExtent l="0" t="0" r="0" b="5080"/>
             <wp:docPr id="18" name="Picture 18"/>
@@ -1944,7 +1944,7 @@
         </w:drawing>
       </w:r>
     </w:p>
-    <w:p>
+    <w:p xmlns:wp14="http://schemas.microsoft.com/office/word/2010/wordml" wp14:textId="77777777">
       <w:pPr>
         <w:pStyle w:val="ListParagraph"/>
         <w:numPr>
@@ -1956,7 +1956,7 @@
         <w:t>Save the sequence file.</w:t>
       </w:r>
     </w:p>
-    <w:p>
+    <w:p xmlns:wp14="http://schemas.microsoft.com/office/word/2010/wordml" wp14:textId="77777777">
       <w:pPr>
         <w:pStyle w:val="Heading1"/>
       </w:pPr>
@@ -1967,7 +1967,7 @@
         <w:t>.</w:t>
       </w:r>
     </w:p>
-    <w:p>
+    <w:p xmlns:wp14="http://schemas.microsoft.com/office/word/2010/wordml" wp14:textId="77777777">
       <w:pPr>
         <w:pStyle w:val="ListParagraph"/>
         <w:numPr>
@@ -1999,7 +1999,7 @@
         <w:t xml:space="preserve"> directory. This file will be used to compute the time it takes for the Actual RPM to reach the Commanded RPM.</w:t>
       </w:r>
     </w:p>
-    <w:p>
+    <w:p xmlns:wp14="http://schemas.microsoft.com/office/word/2010/wordml" wp14:textId="77777777">
       <w:pPr>
         <w:pStyle w:val="ListParagraph"/>
         <w:numPr>
@@ -2020,7 +2020,7 @@
         <w:t>.</w:t>
       </w:r>
     </w:p>
-    <w:p>
+    <w:p xmlns:wp14="http://schemas.microsoft.com/office/word/2010/wordml" wp14:textId="77777777">
       <w:pPr>
         <w:pStyle w:val="ListParagraph"/>
         <w:numPr>
@@ -2059,7 +2059,7 @@
         <w:t>section of the sequence.</w:t>
       </w:r>
     </w:p>
-    <w:p>
+    <w:p xmlns:wp14="http://schemas.microsoft.com/office/word/2010/wordml" wp14:textId="77777777">
       <w:pPr>
         <w:pStyle w:val="ListParagraph"/>
         <w:numPr>
@@ -2080,7 +2080,7 @@
         <w:t>.</w:t>
       </w:r>
     </w:p>
-    <w:p>
+    <w:p xmlns:wp14="http://schemas.microsoft.com/office/word/2010/wordml" wp14:textId="77777777">
       <w:pPr>
         <w:pStyle w:val="ListParagraph"/>
         <w:numPr>
@@ -2116,7 +2116,7 @@
         <w:t xml:space="preserve"> RT sequence.</w:t>
       </w:r>
     </w:p>
-    <w:p>
+    <w:p xmlns:wp14="http://schemas.microsoft.com/office/word/2010/wordml" wp14:textId="77777777">
       <w:pPr>
         <w:pStyle w:val="ListParagraph"/>
         <w:numPr>
@@ -2134,7 +2134,7 @@
         <w:t>.</w:t>
       </w:r>
     </w:p>
-    <w:p>
+    <w:p xmlns:wp14="http://schemas.microsoft.com/office/word/2010/wordml" wp14:textId="77777777">
       <w:pPr>
         <w:pStyle w:val="ListParagraph"/>
         <w:numPr>
@@ -2185,7 +2185,7 @@
         <w:t>section of the sequence.</w:t>
       </w:r>
     </w:p>
-    <w:p>
+    <w:p xmlns:wp14="http://schemas.microsoft.com/office/word/2010/wordml" wp14:textId="77777777">
       <w:pPr>
         <w:pStyle w:val="ListParagraph"/>
         <w:numPr>
@@ -2227,7 +2227,7 @@
         <w:t>button.</w:t>
       </w:r>
     </w:p>
-    <w:p>
+    <w:p xmlns:wp14="http://schemas.microsoft.com/office/word/2010/wordml" wp14:textId="77777777">
       <w:pPr>
         <w:pStyle w:val="ListParagraph"/>
         <w:numPr>
@@ -2305,7 +2305,7 @@
         <w:t xml:space="preserve"> button.</w:t>
       </w:r>
     </w:p>
-    <w:p>
+    <w:p xmlns:wp14="http://schemas.microsoft.com/office/word/2010/wordml" wp14:textId="77777777">
       <w:pPr>
         <w:pStyle w:val="ListParagraph"/>
         <w:ind w:left="0"/>
@@ -2316,7 +2316,7 @@
           <w:noProof/>
         </w:rPr>
         <w:drawing>
-          <wp:inline distT="0" distB="0" distL="0" distR="0">
+          <wp:inline xmlns:wp14="http://schemas.microsoft.com/office/word/2010/wordprocessingDrawing" distT="0" distB="0" distL="0" distR="0" wp14:anchorId="7E63511D" wp14:editId="7777777">
             <wp:extent cx="5104198" cy="3162300"/>
             <wp:effectExtent l="0" t="0" r="1270" b="0"/>
             <wp:docPr id="1" name="Picture 1"/>
@@ -2358,13 +2358,13 @@
         </w:drawing>
       </w:r>
     </w:p>
-    <w:p>
+    <w:p xmlns:wp14="http://schemas.microsoft.com/office/word/2010/wordml" wp14:textId="77777777">
       <w:pPr>
         <w:pStyle w:val="ListParagraph"/>
         <w:ind w:left="1440"/>
       </w:pPr>
     </w:p>
-    <w:p>
+    <w:p xmlns:wp14="http://schemas.microsoft.com/office/word/2010/wordml" wp14:textId="77777777">
       <w:pPr>
         <w:pStyle w:val="ListParagraph"/>
         <w:numPr>
@@ -2385,7 +2385,7 @@
         <w:t xml:space="preserve"> when finished.</w:t>
       </w:r>
     </w:p>
-    <w:p>
+    <w:p xmlns:wp14="http://schemas.microsoft.com/office/word/2010/wordml" wp14:textId="77777777">
       <w:pPr>
         <w:pStyle w:val="ListParagraph"/>
         <w:numPr>
@@ -2406,7 +2406,7 @@
         <w:t xml:space="preserve"> step.</w:t>
       </w:r>
     </w:p>
-    <w:p>
+    <w:p xmlns:wp14="http://schemas.microsoft.com/office/word/2010/wordml" wp14:textId="77777777">
       <w:pPr>
         <w:pStyle w:val="ListParagraph"/>
         <w:numPr>
@@ -2436,7 +2436,7 @@
         <w:t xml:space="preserve"> step.</w:t>
       </w:r>
     </w:p>
-    <w:p>
+    <w:p xmlns:wp14="http://schemas.microsoft.com/office/word/2010/wordml" wp14:textId="77777777">
       <w:pPr>
         <w:pStyle w:val="ListParagraph"/>
         <w:numPr>
@@ -2457,88 +2457,107 @@
         <w:t>.</w:t>
       </w:r>
     </w:p>
-    <w:p>
+    <w:p xmlns:wp14="http://schemas.microsoft.com/office/word/2010/wordml" wp14:textId="405CD2B1">
       <w:pPr>
         <w:pStyle w:val="ListParagraph"/>
         <w:numPr>
           <w:ilvl w:val="1"/>
           <w:numId w:val="7"/>
         </w:numPr>
-      </w:pPr>
-      <w:r>
+        <w:rPr/>
+      </w:pPr>
+      <w:r>
+        <w:rPr/>
         <w:t xml:space="preserve">In the </w:t>
       </w:r>
       <w:r>
         <w:rPr>
-          <w:b/>
+          <w:b w:val="1"/>
+          <w:bCs w:val="1"/>
         </w:rPr>
         <w:t>Text and Buttons</w:t>
       </w:r>
       <w:r>
+        <w:rPr/>
         <w:t xml:space="preserve"> tab of the step, set the </w:t>
       </w:r>
       <w:r>
         <w:rPr>
-          <w:b/>
+          <w:b w:val="1"/>
+          <w:bCs w:val="1"/>
         </w:rPr>
         <w:t>Message Expression</w:t>
       </w:r>
       <w:r>
-        <w:t xml:space="preserve"> to “The Rise Time is “ &amp; </w:t>
+        <w:rPr/>
+        <w:t xml:space="preserve"> to “The Rise Time is </w:t>
+      </w:r>
+      <w:proofErr w:type="gramStart"/>
+      <w:r>
+        <w:rPr/>
+        <w:t>“ &amp;</w:t>
+      </w:r>
+      <w:proofErr w:type="gramEnd"/>
+      <w:r>
+        <w:rPr/>
+        <w:t xml:space="preserve"> Str(</w:t>
       </w:r>
       <w:proofErr w:type="spellStart"/>
       <w:r>
-        <w:t>Str</w:t>
+        <w:rPr/>
+        <w:t>RunState.PreviousStep.Result.VeriStand.Returnval</w:t>
+      </w:r>
+      <w:r>
+        <w:rPr/>
+        <w:t>.Numeric</w:t>
       </w:r>
       <w:proofErr w:type="spellEnd"/>
       <w:r>
-        <w:t>(</w:t>
-      </w:r>
-      <w:proofErr w:type="spellStart"/>
-      <w:r>
-        <w:t>RunState.PreviousStep.Result.VeriStand.Returnval</w:t>
-      </w:r>
-      <w:proofErr w:type="spellEnd"/>
-      <w:r>
+        <w:rPr/>
         <w:t xml:space="preserve">) &amp; “ seconds.” </w:t>
       </w:r>
     </w:p>
-    <w:p>
-      <w:pPr>
-        <w:pStyle w:val="ListParagraph"/>
-        <w:ind w:left="1440"/>
-      </w:pPr>
-    </w:p>
-    <w:p>
+    <w:p w14:noSpellErr="1">
       <w:pPr>
         <w:pStyle w:val="ListParagraph"/>
         <w:ind w:left="-90"/>
         <w:jc w:val="center"/>
       </w:pPr>
-      <w:r>
-        <w:rPr>
-          <w:noProof/>
-        </w:rPr>
+    </w:p>
+    <w:p w14:noSpellErr="1">
+      <w:pPr>
+        <w:pStyle w:val="ListParagraph"/>
+        <w:ind w:left="-90"/>
+        <w:jc w:val="center"/>
+      </w:pPr>
+    </w:p>
+    <w:p w14:noSpellErr="1">
+      <w:pPr>
+        <w:pStyle w:val="ListParagraph"/>
+        <w:ind w:left="-90"/>
+        <w:jc w:val="center"/>
+      </w:pPr>
+      <w:r>
         <w:drawing>
-          <wp:inline distT="0" distB="0" distL="0" distR="0">
-            <wp:extent cx="5449060" cy="790685"/>
-            <wp:effectExtent l="0" t="0" r="0" b="9525"/>
-            <wp:docPr id="23" name="Picture 23"/>
+          <wp:inline wp14:editId="46EB1F57" wp14:anchorId="1F839B9B">
+            <wp:extent cx="6228944" cy="1077088"/>
+            <wp:effectExtent l="0" t="0" r="0" b="0"/>
+            <wp:docPr id="985628064" name="Picture" title=""/>
             <wp:cNvGraphicFramePr>
-              <a:graphicFrameLocks xmlns:a="http://schemas.openxmlformats.org/drawingml/2006/main" noChangeAspect="1"/>
+              <a:graphicFrameLocks noChangeAspect="1"/>
             </wp:cNvGraphicFramePr>
-            <a:graphic xmlns:a="http://schemas.openxmlformats.org/drawingml/2006/main">
+            <a:graphic>
               <a:graphicData uri="http://schemas.openxmlformats.org/drawingml/2006/picture">
-                <pic:pic xmlns:pic="http://schemas.openxmlformats.org/drawingml/2006/picture">
+                <pic:pic>
                   <pic:nvPicPr>
-                    <pic:cNvPr id="23" name="msgbox.png"/>
+                    <pic:cNvPr id="0" name="Picture"/>
                     <pic:cNvPicPr/>
                   </pic:nvPicPr>
                   <pic:blipFill>
-                    <a:blip r:embed="rId17" cstate="print">
+                    <a:blip r:embed="R2ddeb164a4b74ab4">
                       <a:extLst>
-                        <a:ext uri="{28A0092B-C50C-407E-A947-70E740481C1C}">
-                          <a14:useLocalDpi xmlns="" xmlns:wpc="http://schemas.microsoft.com/office/word/2010/wordprocessingCanvas" xmlns:mc="http://schemas.openxmlformats.org/markup-compatibility/2006" xmlns:o="urn:schemas-microsoft-com:office:office" xmlns:v="urn:schemas-microsoft-com:vml" xmlns:wp14="http://schemas.microsoft.com/office/word/2010/wordprocessingDrawing" xmlns:w10="urn:schemas-microsoft-com:office:word" xmlns:w="http://schemas.openxmlformats.org/wordprocessingml/2006/main" xmlns:w14="http://schemas.microsoft.com/office/word/2010/wordml" xmlns:w15="http://schemas.microsoft.com/office/word/2012/wordml" xmlns:wpg="http://schemas.microsoft.com/office/word/2010/wordprocessingGroup" xmlns:wpi="http://schemas.microsoft.com/office/word/2010/wordprocessingInk" xmlns:wps="http://schemas.microsoft.com/office/word/2010/wordprocessingShape" xmlns:a14="http://schemas.microsoft.com/office/drawing/2010/main" val="0"/>
+                        <a:ext xmlns:a="http://schemas.openxmlformats.org/drawingml/2006/main" uri="{28A0092B-C50C-407E-A947-70E740481C1C}">
+                          <a14:useLocalDpi val="0"/>
                         </a:ext>
                       </a:extLst>
                     </a:blip>
@@ -2549,7 +2568,7 @@
                   <pic:spPr>
                     <a:xfrm>
                       <a:off x="0" y="0"/>
-                      <a:ext cx="5449060" cy="790685"/>
+                      <a:ext cx="6228944" cy="1077088"/>
                     </a:xfrm>
                     <a:prstGeom prst="rect">
                       <a:avLst/>
@@ -2562,14 +2581,26 @@
         </w:drawing>
       </w:r>
     </w:p>
-    <w:p>
+    <w:p w14:noSpellErr="1">
+      <w:r>
+        <w:br w:type="page"/>
+      </w:r>
+    </w:p>
+    <w:p w14:noSpellErr="1">
+      <w:pPr>
+        <w:pStyle w:val="ListParagraph"/>
+        <w:ind w:left="-90"/>
+        <w:jc w:val="center"/>
+      </w:pPr>
+    </w:p>
+    <w:p w14:noSpellErr="1">
       <w:pPr>
         <w:pStyle w:val="ListParagraph"/>
         <w:ind w:left="1440"/>
         <w:jc w:val="center"/>
       </w:pPr>
     </w:p>
-    <w:p>
+    <w:p xmlns:wp14="http://schemas.microsoft.com/office/word/2010/wordml" wp14:textId="77777777">
       <w:pPr>
         <w:pStyle w:val="ListParagraph"/>
         <w:numPr>
@@ -2581,7 +2612,7 @@
         <w:t>Your sequence should now look similar to the one pictured below:</w:t>
       </w:r>
     </w:p>
-    <w:p>
+    <w:p xmlns:wp14="http://schemas.microsoft.com/office/word/2010/wordml" wp14:textId="77777777">
       <w:pPr>
         <w:pStyle w:val="ListParagraph"/>
         <w:ind w:left="0"/>
@@ -2593,7 +2624,7 @@
         </w:rPr>
         <w:lastRenderedPageBreak/>
         <w:drawing>
-          <wp:inline distT="0" distB="0" distL="0" distR="0">
+          <wp:inline xmlns:wp14="http://schemas.microsoft.com/office/word/2010/wordprocessingDrawing" distT="0" distB="0" distL="0" distR="0" wp14:anchorId="5FA20BEA" wp14:editId="7777777">
             <wp:extent cx="5943600" cy="2445621"/>
             <wp:effectExtent l="0" t="0" r="0" b="0"/>
             <wp:docPr id="27" name="Picture 27"/>
@@ -2635,7 +2666,7 @@
         </w:drawing>
       </w:r>
     </w:p>
-    <w:p>
+    <w:p xmlns:wp14="http://schemas.microsoft.com/office/word/2010/wordml" wp14:textId="77777777">
       <w:pPr>
         <w:pStyle w:val="ListParagraph"/>
         <w:numPr>
@@ -2665,7 +2696,7 @@
         <w:t>.</w:t>
       </w:r>
     </w:p>
-    <w:p>
+    <w:p xmlns:wp14="http://schemas.microsoft.com/office/word/2010/wordml" wp14:textId="77777777">
       <w:pPr>
         <w:pStyle w:val="ListParagraph"/>
         <w:numPr>
@@ -2689,7 +2720,7 @@
         <w:t>reports the return value of the real-time sequence.</w:t>
       </w:r>
     </w:p>
-    <w:p>
+    <w:p xmlns:wp14="http://schemas.microsoft.com/office/word/2010/wordml" wp14:textId="77777777">
       <w:pPr>
         <w:pStyle w:val="ListParagraph"/>
         <w:ind w:left="0"/>
@@ -2700,7 +2731,7 @@
           <w:noProof/>
         </w:rPr>
         <w:drawing>
-          <wp:inline distT="0" distB="0" distL="0" distR="0">
+          <wp:inline xmlns:wp14="http://schemas.microsoft.com/office/word/2010/wordprocessingDrawing" distT="0" distB="0" distL="0" distR="0" wp14:anchorId="6A9B0C53" wp14:editId="7777777">
             <wp:extent cx="5943600" cy="1416685"/>
             <wp:effectExtent l="0" t="0" r="0" b="0"/>
             <wp:docPr id="24" name="Picture 24"/>
@@ -2742,7 +2773,7 @@
         </w:drawing>
       </w:r>
     </w:p>
-    <w:p>
+    <w:p xmlns:wp14="http://schemas.microsoft.com/office/word/2010/wordml" wp14:textId="77777777">
       <w:pPr>
         <w:pStyle w:val="ListParagraph"/>
         <w:numPr>
@@ -2755,13 +2786,151 @@
       </w:r>
     </w:p>
     <w:sectPr>
-      <w:pgSz w:w="12240" w:h="15840"/>
+      <w:pgSz w:w="12240" w:h="15840" w:orient="portrait"/>
       <w:pgMar w:top="1440" w:right="1440" w:bottom="1440" w:left="1440" w:header="720" w:footer="720" w:gutter="0"/>
       <w:cols w:space="720"/>
       <w:docGrid w:linePitch="360"/>
+      <w:headerReference w:type="default" r:id="Re0d732241f324169"/>
+      <w:footerReference w:type="default" r:id="R013bbf4c497c43d2"/>
     </w:sectPr>
   </w:body>
 </w:document>
+</file>
+
+<file path=word/footer.xml><?xml version="1.0" encoding="utf-8"?>
+<w:ftr xmlns:w14="http://schemas.microsoft.com/office/word/2010/wordml" xmlns:w="http://schemas.openxmlformats.org/wordprocessingml/2006/main">
+  <w:tbl>
+    <w:tblPr>
+      <w:tblStyle w:val="TableNormal"/>
+      <w:bidiVisual w:val="0"/>
+      <w:tblW w:w="0" w:type="auto"/>
+      <w:tblLayout w:type="fixed"/>
+      <w:tblLook w:val="04A0" w:firstRow="1" w:lastRow="0" w:firstColumn="1" w:lastColumn="0" w:noHBand="0" w:noVBand="1"/>
+    </w:tblPr>
+    <w:tblGrid>
+      <w:gridCol w:w="3120"/>
+      <w:gridCol w:w="3120"/>
+      <w:gridCol w:w="3120"/>
+    </w:tblGrid>
+    <w:tr>
+      <w:tc>
+        <w:tcPr>
+          <w:tcW w:w="3120" w:type="dxa"/>
+          <w:tcMar/>
+        </w:tcPr>
+        <w:p>
+          <w:pPr>
+            <w:pStyle w:val="Header"/>
+            <w:bidi w:val="0"/>
+            <w:ind w:left="-115"/>
+            <w:jc w:val="left"/>
+          </w:pPr>
+        </w:p>
+      </w:tc>
+      <w:tc>
+        <w:tcPr>
+          <w:tcW w:w="3120" w:type="dxa"/>
+          <w:tcMar/>
+        </w:tcPr>
+        <w:p>
+          <w:pPr>
+            <w:pStyle w:val="Header"/>
+            <w:bidi w:val="0"/>
+            <w:jc w:val="center"/>
+          </w:pPr>
+        </w:p>
+      </w:tc>
+      <w:tc>
+        <w:tcPr>
+          <w:tcW w:w="3120" w:type="dxa"/>
+          <w:tcMar/>
+        </w:tcPr>
+        <w:p>
+          <w:pPr>
+            <w:pStyle w:val="Header"/>
+            <w:bidi w:val="0"/>
+            <w:ind w:right="-115"/>
+            <w:jc w:val="right"/>
+          </w:pPr>
+        </w:p>
+      </w:tc>
+    </w:tr>
+  </w:tbl>
+  <w:p>
+    <w:pPr>
+      <w:pStyle w:val="Footer"/>
+      <w:bidi w:val="0"/>
+    </w:pPr>
+  </w:p>
+</w:ftr>
+</file>
+
+<file path=word/header.xml><?xml version="1.0" encoding="utf-8"?>
+<w:hdr xmlns:w14="http://schemas.microsoft.com/office/word/2010/wordml" xmlns:w="http://schemas.openxmlformats.org/wordprocessingml/2006/main">
+  <w:tbl>
+    <w:tblPr>
+      <w:tblStyle w:val="TableNormal"/>
+      <w:bidiVisual w:val="0"/>
+      <w:tblW w:w="0" w:type="auto"/>
+      <w:tblLayout w:type="fixed"/>
+      <w:tblLook w:val="04A0" w:firstRow="1" w:lastRow="0" w:firstColumn="1" w:lastColumn="0" w:noHBand="0" w:noVBand="1"/>
+    </w:tblPr>
+    <w:tblGrid>
+      <w:gridCol w:w="3120"/>
+      <w:gridCol w:w="3120"/>
+      <w:gridCol w:w="3120"/>
+    </w:tblGrid>
+    <w:tr>
+      <w:tc>
+        <w:tcPr>
+          <w:tcW w:w="3120" w:type="dxa"/>
+          <w:tcMar/>
+        </w:tcPr>
+        <w:p>
+          <w:pPr>
+            <w:pStyle w:val="Header"/>
+            <w:bidi w:val="0"/>
+            <w:ind w:left="-115"/>
+            <w:jc w:val="left"/>
+          </w:pPr>
+        </w:p>
+      </w:tc>
+      <w:tc>
+        <w:tcPr>
+          <w:tcW w:w="3120" w:type="dxa"/>
+          <w:tcMar/>
+        </w:tcPr>
+        <w:p>
+          <w:pPr>
+            <w:pStyle w:val="Header"/>
+            <w:bidi w:val="0"/>
+            <w:jc w:val="center"/>
+          </w:pPr>
+        </w:p>
+      </w:tc>
+      <w:tc>
+        <w:tcPr>
+          <w:tcW w:w="3120" w:type="dxa"/>
+          <w:tcMar/>
+        </w:tcPr>
+        <w:p>
+          <w:pPr>
+            <w:pStyle w:val="Header"/>
+            <w:bidi w:val="0"/>
+            <w:ind w:right="-115"/>
+            <w:jc w:val="right"/>
+          </w:pPr>
+        </w:p>
+      </w:tc>
+    </w:tr>
+  </w:tbl>
+  <w:p>
+    <w:pPr>
+      <w:pStyle w:val="Header"/>
+      <w:bidi w:val="0"/>
+    </w:pPr>
+  </w:p>
+</w:hdr>
 </file>
 
 <file path=word/numbering.xml><?xml version="1.0" encoding="utf-8"?>
@@ -3927,11 +4096,11 @@
 </file>
 
 <file path=word/styles.xml><?xml version="1.0" encoding="utf-8"?>
-<w:styles xmlns:r="http://schemas.openxmlformats.org/officeDocument/2006/relationships" xmlns:w="http://schemas.openxmlformats.org/wordprocessingml/2006/main">
+<w:styles xmlns:w14="http://schemas.microsoft.com/office/word/2010/wordml" xmlns:wp14="http://schemas.microsoft.com/office/word/2010/wordprocessingDrawing" xmlns:r="http://schemas.openxmlformats.org/officeDocument/2006/relationships" xmlns:w="http://schemas.openxmlformats.org/wordprocessingml/2006/main" xmlns:mc="http://schemas.openxmlformats.org/markup-compatibility/2006" mc:Ignorable="w14 wp14">
   <w:docDefaults>
     <w:rPrDefault>
       <w:rPr>
-        <w:rFonts w:asciiTheme="minorHAnsi" w:eastAsiaTheme="minorHAnsi" w:hAnsiTheme="minorHAnsi" w:cstheme="minorBidi"/>
+        <w:rFonts w:asciiTheme="minorHAnsi" w:hAnsiTheme="minorHAnsi" w:eastAsiaTheme="minorHAnsi" w:cstheme="minorBidi"/>
         <w:sz w:val="22"/>
         <w:szCs w:val="22"/>
         <w:lang w:val="en-US" w:eastAsia="en-US" w:bidi="ar-SA"/>
@@ -3944,8 +4113,8 @@
     </w:pPrDefault>
   </w:docDefaults>
   <w:latentStyles w:defLockedState="0" w:defUIPriority="99" w:defSemiHidden="1" w:defUnhideWhenUsed="1" w:defQFormat="0" w:count="267">
-    <w:lsdException w:name="Normal" w:semiHidden="0" w:uiPriority="0" w:unhideWhenUsed="0" w:qFormat="1"/>
-    <w:lsdException w:name="heading 1" w:semiHidden="0" w:uiPriority="9" w:unhideWhenUsed="0" w:qFormat="1"/>
+    <w:lsdException w:name="Normal" w:uiPriority="0" w:semiHidden="0" w:unhideWhenUsed="0" w:qFormat="1"/>
+    <w:lsdException w:name="heading 1" w:uiPriority="9" w:semiHidden="0" w:unhideWhenUsed="0" w:qFormat="1"/>
     <w:lsdException w:name="heading 2" w:uiPriority="9" w:qFormat="1"/>
     <w:lsdException w:name="heading 3" w:uiPriority="9" w:qFormat="1"/>
     <w:lsdException w:name="heading 4" w:uiPriority="9" w:qFormat="1"/>
@@ -3964,125 +4133,125 @@
     <w:lsdException w:name="toc 8" w:uiPriority="39"/>
     <w:lsdException w:name="toc 9" w:uiPriority="39"/>
     <w:lsdException w:name="caption" w:uiPriority="35" w:qFormat="1"/>
-    <w:lsdException w:name="Title" w:semiHidden="0" w:uiPriority="10" w:unhideWhenUsed="0" w:qFormat="1"/>
+    <w:lsdException w:name="Title" w:uiPriority="10" w:semiHidden="0" w:unhideWhenUsed="0" w:qFormat="1"/>
     <w:lsdException w:name="Default Paragraph Font" w:uiPriority="1"/>
-    <w:lsdException w:name="Subtitle" w:semiHidden="0" w:uiPriority="11" w:unhideWhenUsed="0" w:qFormat="1"/>
-    <w:lsdException w:name="Strong" w:semiHidden="0" w:uiPriority="22" w:unhideWhenUsed="0" w:qFormat="1"/>
-    <w:lsdException w:name="Emphasis" w:semiHidden="0" w:uiPriority="20" w:unhideWhenUsed="0" w:qFormat="1"/>
-    <w:lsdException w:name="Table Grid" w:semiHidden="0" w:uiPriority="39" w:unhideWhenUsed="0"/>
+    <w:lsdException w:name="Subtitle" w:uiPriority="11" w:semiHidden="0" w:unhideWhenUsed="0" w:qFormat="1"/>
+    <w:lsdException w:name="Strong" w:uiPriority="22" w:semiHidden="0" w:unhideWhenUsed="0" w:qFormat="1"/>
+    <w:lsdException w:name="Emphasis" w:uiPriority="20" w:semiHidden="0" w:unhideWhenUsed="0" w:qFormat="1"/>
+    <w:lsdException w:name="Table Grid" w:uiPriority="39" w:semiHidden="0" w:unhideWhenUsed="0"/>
     <w:lsdException w:name="Placeholder Text" w:unhideWhenUsed="0"/>
-    <w:lsdException w:name="No Spacing" w:semiHidden="0" w:uiPriority="1" w:unhideWhenUsed="0" w:qFormat="1"/>
-    <w:lsdException w:name="Light Shading" w:semiHidden="0" w:uiPriority="60" w:unhideWhenUsed="0"/>
-    <w:lsdException w:name="Light List" w:semiHidden="0" w:uiPriority="61" w:unhideWhenUsed="0"/>
-    <w:lsdException w:name="Light Grid" w:semiHidden="0" w:uiPriority="62" w:unhideWhenUsed="0"/>
-    <w:lsdException w:name="Medium Shading 1" w:semiHidden="0" w:uiPriority="63" w:unhideWhenUsed="0"/>
-    <w:lsdException w:name="Medium Shading 2" w:semiHidden="0" w:uiPriority="64" w:unhideWhenUsed="0"/>
-    <w:lsdException w:name="Medium List 1" w:semiHidden="0" w:uiPriority="65" w:unhideWhenUsed="0"/>
-    <w:lsdException w:name="Medium List 2" w:semiHidden="0" w:uiPriority="66" w:unhideWhenUsed="0"/>
-    <w:lsdException w:name="Medium Grid 1" w:semiHidden="0" w:uiPriority="67" w:unhideWhenUsed="0"/>
-    <w:lsdException w:name="Medium Grid 2" w:semiHidden="0" w:uiPriority="68" w:unhideWhenUsed="0"/>
-    <w:lsdException w:name="Medium Grid 3" w:semiHidden="0" w:uiPriority="69" w:unhideWhenUsed="0"/>
-    <w:lsdException w:name="Dark List" w:semiHidden="0" w:uiPriority="70" w:unhideWhenUsed="0"/>
-    <w:lsdException w:name="Colorful Shading" w:semiHidden="0" w:uiPriority="71" w:unhideWhenUsed="0"/>
-    <w:lsdException w:name="Colorful List" w:semiHidden="0" w:uiPriority="72" w:unhideWhenUsed="0"/>
-    <w:lsdException w:name="Colorful Grid" w:semiHidden="0" w:uiPriority="73" w:unhideWhenUsed="0"/>
-    <w:lsdException w:name="Light Shading Accent 1" w:semiHidden="0" w:uiPriority="60" w:unhideWhenUsed="0"/>
-    <w:lsdException w:name="Light List Accent 1" w:semiHidden="0" w:uiPriority="61" w:unhideWhenUsed="0"/>
-    <w:lsdException w:name="Light Grid Accent 1" w:semiHidden="0" w:uiPriority="62" w:unhideWhenUsed="0"/>
-    <w:lsdException w:name="Medium Shading 1 Accent 1" w:semiHidden="0" w:uiPriority="63" w:unhideWhenUsed="0"/>
-    <w:lsdException w:name="Medium Shading 2 Accent 1" w:semiHidden="0" w:uiPriority="64" w:unhideWhenUsed="0"/>
-    <w:lsdException w:name="Medium List 1 Accent 1" w:semiHidden="0" w:uiPriority="65" w:unhideWhenUsed="0"/>
+    <w:lsdException w:name="No Spacing" w:uiPriority="1" w:semiHidden="0" w:unhideWhenUsed="0" w:qFormat="1"/>
+    <w:lsdException w:name="Light Shading" w:uiPriority="60" w:semiHidden="0" w:unhideWhenUsed="0"/>
+    <w:lsdException w:name="Light List" w:uiPriority="61" w:semiHidden="0" w:unhideWhenUsed="0"/>
+    <w:lsdException w:name="Light Grid" w:uiPriority="62" w:semiHidden="0" w:unhideWhenUsed="0"/>
+    <w:lsdException w:name="Medium Shading 1" w:uiPriority="63" w:semiHidden="0" w:unhideWhenUsed="0"/>
+    <w:lsdException w:name="Medium Shading 2" w:uiPriority="64" w:semiHidden="0" w:unhideWhenUsed="0"/>
+    <w:lsdException w:name="Medium List 1" w:uiPriority="65" w:semiHidden="0" w:unhideWhenUsed="0"/>
+    <w:lsdException w:name="Medium List 2" w:uiPriority="66" w:semiHidden="0" w:unhideWhenUsed="0"/>
+    <w:lsdException w:name="Medium Grid 1" w:uiPriority="67" w:semiHidden="0" w:unhideWhenUsed="0"/>
+    <w:lsdException w:name="Medium Grid 2" w:uiPriority="68" w:semiHidden="0" w:unhideWhenUsed="0"/>
+    <w:lsdException w:name="Medium Grid 3" w:uiPriority="69" w:semiHidden="0" w:unhideWhenUsed="0"/>
+    <w:lsdException w:name="Dark List" w:uiPriority="70" w:semiHidden="0" w:unhideWhenUsed="0"/>
+    <w:lsdException w:name="Colorful Shading" w:uiPriority="71" w:semiHidden="0" w:unhideWhenUsed="0"/>
+    <w:lsdException w:name="Colorful List" w:uiPriority="72" w:semiHidden="0" w:unhideWhenUsed="0"/>
+    <w:lsdException w:name="Colorful Grid" w:uiPriority="73" w:semiHidden="0" w:unhideWhenUsed="0"/>
+    <w:lsdException w:name="Light Shading Accent 1" w:uiPriority="60" w:semiHidden="0" w:unhideWhenUsed="0"/>
+    <w:lsdException w:name="Light List Accent 1" w:uiPriority="61" w:semiHidden="0" w:unhideWhenUsed="0"/>
+    <w:lsdException w:name="Light Grid Accent 1" w:uiPriority="62" w:semiHidden="0" w:unhideWhenUsed="0"/>
+    <w:lsdException w:name="Medium Shading 1 Accent 1" w:uiPriority="63" w:semiHidden="0" w:unhideWhenUsed="0"/>
+    <w:lsdException w:name="Medium Shading 2 Accent 1" w:uiPriority="64" w:semiHidden="0" w:unhideWhenUsed="0"/>
+    <w:lsdException w:name="Medium List 1 Accent 1" w:uiPriority="65" w:semiHidden="0" w:unhideWhenUsed="0"/>
     <w:lsdException w:name="Revision" w:unhideWhenUsed="0"/>
-    <w:lsdException w:name="List Paragraph" w:semiHidden="0" w:uiPriority="34" w:unhideWhenUsed="0" w:qFormat="1"/>
-    <w:lsdException w:name="Quote" w:semiHidden="0" w:uiPriority="29" w:unhideWhenUsed="0" w:qFormat="1"/>
-    <w:lsdException w:name="Intense Quote" w:semiHidden="0" w:uiPriority="30" w:unhideWhenUsed="0" w:qFormat="1"/>
-    <w:lsdException w:name="Medium List 2 Accent 1" w:semiHidden="0" w:uiPriority="66" w:unhideWhenUsed="0"/>
-    <w:lsdException w:name="Medium Grid 1 Accent 1" w:semiHidden="0" w:uiPriority="67" w:unhideWhenUsed="0"/>
-    <w:lsdException w:name="Medium Grid 2 Accent 1" w:semiHidden="0" w:uiPriority="68" w:unhideWhenUsed="0"/>
-    <w:lsdException w:name="Medium Grid 3 Accent 1" w:semiHidden="0" w:uiPriority="69" w:unhideWhenUsed="0"/>
-    <w:lsdException w:name="Dark List Accent 1" w:semiHidden="0" w:uiPriority="70" w:unhideWhenUsed="0"/>
-    <w:lsdException w:name="Colorful Shading Accent 1" w:semiHidden="0" w:uiPriority="71" w:unhideWhenUsed="0"/>
-    <w:lsdException w:name="Colorful List Accent 1" w:semiHidden="0" w:uiPriority="72" w:unhideWhenUsed="0"/>
-    <w:lsdException w:name="Colorful Grid Accent 1" w:semiHidden="0" w:uiPriority="73" w:unhideWhenUsed="0"/>
-    <w:lsdException w:name="Light Shading Accent 2" w:semiHidden="0" w:uiPriority="60" w:unhideWhenUsed="0"/>
-    <w:lsdException w:name="Light List Accent 2" w:semiHidden="0" w:uiPriority="61" w:unhideWhenUsed="0"/>
-    <w:lsdException w:name="Light Grid Accent 2" w:semiHidden="0" w:uiPriority="62" w:unhideWhenUsed="0"/>
-    <w:lsdException w:name="Medium Shading 1 Accent 2" w:semiHidden="0" w:uiPriority="63" w:unhideWhenUsed="0"/>
-    <w:lsdException w:name="Medium Shading 2 Accent 2" w:semiHidden="0" w:uiPriority="64" w:unhideWhenUsed="0"/>
-    <w:lsdException w:name="Medium List 1 Accent 2" w:semiHidden="0" w:uiPriority="65" w:unhideWhenUsed="0"/>
-    <w:lsdException w:name="Medium List 2 Accent 2" w:semiHidden="0" w:uiPriority="66" w:unhideWhenUsed="0"/>
-    <w:lsdException w:name="Medium Grid 1 Accent 2" w:semiHidden="0" w:uiPriority="67" w:unhideWhenUsed="0"/>
-    <w:lsdException w:name="Medium Grid 2 Accent 2" w:semiHidden="0" w:uiPriority="68" w:unhideWhenUsed="0"/>
-    <w:lsdException w:name="Medium Grid 3 Accent 2" w:semiHidden="0" w:uiPriority="69" w:unhideWhenUsed="0"/>
-    <w:lsdException w:name="Dark List Accent 2" w:semiHidden="0" w:uiPriority="70" w:unhideWhenUsed="0"/>
-    <w:lsdException w:name="Colorful Shading Accent 2" w:semiHidden="0" w:uiPriority="71" w:unhideWhenUsed="0"/>
-    <w:lsdException w:name="Colorful List Accent 2" w:semiHidden="0" w:uiPriority="72" w:unhideWhenUsed="0"/>
-    <w:lsdException w:name="Colorful Grid Accent 2" w:semiHidden="0" w:uiPriority="73" w:unhideWhenUsed="0"/>
-    <w:lsdException w:name="Light Shading Accent 3" w:semiHidden="0" w:uiPriority="60" w:unhideWhenUsed="0"/>
-    <w:lsdException w:name="Light List Accent 3" w:semiHidden="0" w:uiPriority="61" w:unhideWhenUsed="0"/>
-    <w:lsdException w:name="Light Grid Accent 3" w:semiHidden="0" w:uiPriority="62" w:unhideWhenUsed="0"/>
-    <w:lsdException w:name="Medium Shading 1 Accent 3" w:semiHidden="0" w:uiPriority="63" w:unhideWhenUsed="0"/>
-    <w:lsdException w:name="Medium Shading 2 Accent 3" w:semiHidden="0" w:uiPriority="64" w:unhideWhenUsed="0"/>
-    <w:lsdException w:name="Medium List 1 Accent 3" w:semiHidden="0" w:uiPriority="65" w:unhideWhenUsed="0"/>
-    <w:lsdException w:name="Medium List 2 Accent 3" w:semiHidden="0" w:uiPriority="66" w:unhideWhenUsed="0"/>
-    <w:lsdException w:name="Medium Grid 1 Accent 3" w:semiHidden="0" w:uiPriority="67" w:unhideWhenUsed="0"/>
-    <w:lsdException w:name="Medium Grid 2 Accent 3" w:semiHidden="0" w:uiPriority="68" w:unhideWhenUsed="0"/>
-    <w:lsdException w:name="Medium Grid 3 Accent 3" w:semiHidden="0" w:uiPriority="69" w:unhideWhenUsed="0"/>
-    <w:lsdException w:name="Dark List Accent 3" w:semiHidden="0" w:uiPriority="70" w:unhideWhenUsed="0"/>
-    <w:lsdException w:name="Colorful Shading Accent 3" w:semiHidden="0" w:uiPriority="71" w:unhideWhenUsed="0"/>
-    <w:lsdException w:name="Colorful List Accent 3" w:semiHidden="0" w:uiPriority="72" w:unhideWhenUsed="0"/>
-    <w:lsdException w:name="Colorful Grid Accent 3" w:semiHidden="0" w:uiPriority="73" w:unhideWhenUsed="0"/>
-    <w:lsdException w:name="Light Shading Accent 4" w:semiHidden="0" w:uiPriority="60" w:unhideWhenUsed="0"/>
-    <w:lsdException w:name="Light List Accent 4" w:semiHidden="0" w:uiPriority="61" w:unhideWhenUsed="0"/>
-    <w:lsdException w:name="Light Grid Accent 4" w:semiHidden="0" w:uiPriority="62" w:unhideWhenUsed="0"/>
-    <w:lsdException w:name="Medium Shading 1 Accent 4" w:semiHidden="0" w:uiPriority="63" w:unhideWhenUsed="0"/>
-    <w:lsdException w:name="Medium Shading 2 Accent 4" w:semiHidden="0" w:uiPriority="64" w:unhideWhenUsed="0"/>
-    <w:lsdException w:name="Medium List 1 Accent 4" w:semiHidden="0" w:uiPriority="65" w:unhideWhenUsed="0"/>
-    <w:lsdException w:name="Medium List 2 Accent 4" w:semiHidden="0" w:uiPriority="66" w:unhideWhenUsed="0"/>
-    <w:lsdException w:name="Medium Grid 1 Accent 4" w:semiHidden="0" w:uiPriority="67" w:unhideWhenUsed="0"/>
-    <w:lsdException w:name="Medium Grid 2 Accent 4" w:semiHidden="0" w:uiPriority="68" w:unhideWhenUsed="0"/>
-    <w:lsdException w:name="Medium Grid 3 Accent 4" w:semiHidden="0" w:uiPriority="69" w:unhideWhenUsed="0"/>
-    <w:lsdException w:name="Dark List Accent 4" w:semiHidden="0" w:uiPriority="70" w:unhideWhenUsed="0"/>
-    <w:lsdException w:name="Colorful Shading Accent 4" w:semiHidden="0" w:uiPriority="71" w:unhideWhenUsed="0"/>
-    <w:lsdException w:name="Colorful List Accent 4" w:semiHidden="0" w:uiPriority="72" w:unhideWhenUsed="0"/>
-    <w:lsdException w:name="Colorful Grid Accent 4" w:semiHidden="0" w:uiPriority="73" w:unhideWhenUsed="0"/>
-    <w:lsdException w:name="Light Shading Accent 5" w:semiHidden="0" w:uiPriority="60" w:unhideWhenUsed="0"/>
-    <w:lsdException w:name="Light List Accent 5" w:semiHidden="0" w:uiPriority="61" w:unhideWhenUsed="0"/>
-    <w:lsdException w:name="Light Grid Accent 5" w:semiHidden="0" w:uiPriority="62" w:unhideWhenUsed="0"/>
-    <w:lsdException w:name="Medium Shading 1 Accent 5" w:semiHidden="0" w:uiPriority="63" w:unhideWhenUsed="0"/>
-    <w:lsdException w:name="Medium Shading 2 Accent 5" w:semiHidden="0" w:uiPriority="64" w:unhideWhenUsed="0"/>
-    <w:lsdException w:name="Medium List 1 Accent 5" w:semiHidden="0" w:uiPriority="65" w:unhideWhenUsed="0"/>
-    <w:lsdException w:name="Medium List 2 Accent 5" w:semiHidden="0" w:uiPriority="66" w:unhideWhenUsed="0"/>
-    <w:lsdException w:name="Medium Grid 1 Accent 5" w:semiHidden="0" w:uiPriority="67" w:unhideWhenUsed="0"/>
-    <w:lsdException w:name="Medium Grid 2 Accent 5" w:semiHidden="0" w:uiPriority="68" w:unhideWhenUsed="0"/>
-    <w:lsdException w:name="Medium Grid 3 Accent 5" w:semiHidden="0" w:uiPriority="69" w:unhideWhenUsed="0"/>
-    <w:lsdException w:name="Dark List Accent 5" w:semiHidden="0" w:uiPriority="70" w:unhideWhenUsed="0"/>
-    <w:lsdException w:name="Colorful Shading Accent 5" w:semiHidden="0" w:uiPriority="71" w:unhideWhenUsed="0"/>
-    <w:lsdException w:name="Colorful List Accent 5" w:semiHidden="0" w:uiPriority="72" w:unhideWhenUsed="0"/>
-    <w:lsdException w:name="Colorful Grid Accent 5" w:semiHidden="0" w:uiPriority="73" w:unhideWhenUsed="0"/>
-    <w:lsdException w:name="Light Shading Accent 6" w:semiHidden="0" w:uiPriority="60" w:unhideWhenUsed="0"/>
-    <w:lsdException w:name="Light List Accent 6" w:semiHidden="0" w:uiPriority="61" w:unhideWhenUsed="0"/>
-    <w:lsdException w:name="Light Grid Accent 6" w:semiHidden="0" w:uiPriority="62" w:unhideWhenUsed="0"/>
-    <w:lsdException w:name="Medium Shading 1 Accent 6" w:semiHidden="0" w:uiPriority="63" w:unhideWhenUsed="0"/>
-    <w:lsdException w:name="Medium Shading 2 Accent 6" w:semiHidden="0" w:uiPriority="64" w:unhideWhenUsed="0"/>
-    <w:lsdException w:name="Medium List 1 Accent 6" w:semiHidden="0" w:uiPriority="65" w:unhideWhenUsed="0"/>
-    <w:lsdException w:name="Medium List 2 Accent 6" w:semiHidden="0" w:uiPriority="66" w:unhideWhenUsed="0"/>
-    <w:lsdException w:name="Medium Grid 1 Accent 6" w:semiHidden="0" w:uiPriority="67" w:unhideWhenUsed="0"/>
-    <w:lsdException w:name="Medium Grid 2 Accent 6" w:semiHidden="0" w:uiPriority="68" w:unhideWhenUsed="0"/>
-    <w:lsdException w:name="Medium Grid 3 Accent 6" w:semiHidden="0" w:uiPriority="69" w:unhideWhenUsed="0"/>
-    <w:lsdException w:name="Dark List Accent 6" w:semiHidden="0" w:uiPriority="70" w:unhideWhenUsed="0"/>
-    <w:lsdException w:name="Colorful Shading Accent 6" w:semiHidden="0" w:uiPriority="71" w:unhideWhenUsed="0"/>
-    <w:lsdException w:name="Colorful List Accent 6" w:semiHidden="0" w:uiPriority="72" w:unhideWhenUsed="0"/>
-    <w:lsdException w:name="Colorful Grid Accent 6" w:semiHidden="0" w:uiPriority="73" w:unhideWhenUsed="0"/>
-    <w:lsdException w:name="Subtle Emphasis" w:semiHidden="0" w:uiPriority="19" w:unhideWhenUsed="0" w:qFormat="1"/>
-    <w:lsdException w:name="Intense Emphasis" w:semiHidden="0" w:uiPriority="21" w:unhideWhenUsed="0" w:qFormat="1"/>
-    <w:lsdException w:name="Subtle Reference" w:semiHidden="0" w:uiPriority="31" w:unhideWhenUsed="0" w:qFormat="1"/>
-    <w:lsdException w:name="Intense Reference" w:semiHidden="0" w:uiPriority="32" w:unhideWhenUsed="0" w:qFormat="1"/>
-    <w:lsdException w:name="Book Title" w:semiHidden="0" w:uiPriority="33" w:unhideWhenUsed="0" w:qFormat="1"/>
+    <w:lsdException w:name="List Paragraph" w:uiPriority="34" w:semiHidden="0" w:unhideWhenUsed="0" w:qFormat="1"/>
+    <w:lsdException w:name="Quote" w:uiPriority="29" w:semiHidden="0" w:unhideWhenUsed="0" w:qFormat="1"/>
+    <w:lsdException w:name="Intense Quote" w:uiPriority="30" w:semiHidden="0" w:unhideWhenUsed="0" w:qFormat="1"/>
+    <w:lsdException w:name="Medium List 2 Accent 1" w:uiPriority="66" w:semiHidden="0" w:unhideWhenUsed="0"/>
+    <w:lsdException w:name="Medium Grid 1 Accent 1" w:uiPriority="67" w:semiHidden="0" w:unhideWhenUsed="0"/>
+    <w:lsdException w:name="Medium Grid 2 Accent 1" w:uiPriority="68" w:semiHidden="0" w:unhideWhenUsed="0"/>
+    <w:lsdException w:name="Medium Grid 3 Accent 1" w:uiPriority="69" w:semiHidden="0" w:unhideWhenUsed="0"/>
+    <w:lsdException w:name="Dark List Accent 1" w:uiPriority="70" w:semiHidden="0" w:unhideWhenUsed="0"/>
+    <w:lsdException w:name="Colorful Shading Accent 1" w:uiPriority="71" w:semiHidden="0" w:unhideWhenUsed="0"/>
+    <w:lsdException w:name="Colorful List Accent 1" w:uiPriority="72" w:semiHidden="0" w:unhideWhenUsed="0"/>
+    <w:lsdException w:name="Colorful Grid Accent 1" w:uiPriority="73" w:semiHidden="0" w:unhideWhenUsed="0"/>
+    <w:lsdException w:name="Light Shading Accent 2" w:uiPriority="60" w:semiHidden="0" w:unhideWhenUsed="0"/>
+    <w:lsdException w:name="Light List Accent 2" w:uiPriority="61" w:semiHidden="0" w:unhideWhenUsed="0"/>
+    <w:lsdException w:name="Light Grid Accent 2" w:uiPriority="62" w:semiHidden="0" w:unhideWhenUsed="0"/>
+    <w:lsdException w:name="Medium Shading 1 Accent 2" w:uiPriority="63" w:semiHidden="0" w:unhideWhenUsed="0"/>
+    <w:lsdException w:name="Medium Shading 2 Accent 2" w:uiPriority="64" w:semiHidden="0" w:unhideWhenUsed="0"/>
+    <w:lsdException w:name="Medium List 1 Accent 2" w:uiPriority="65" w:semiHidden="0" w:unhideWhenUsed="0"/>
+    <w:lsdException w:name="Medium List 2 Accent 2" w:uiPriority="66" w:semiHidden="0" w:unhideWhenUsed="0"/>
+    <w:lsdException w:name="Medium Grid 1 Accent 2" w:uiPriority="67" w:semiHidden="0" w:unhideWhenUsed="0"/>
+    <w:lsdException w:name="Medium Grid 2 Accent 2" w:uiPriority="68" w:semiHidden="0" w:unhideWhenUsed="0"/>
+    <w:lsdException w:name="Medium Grid 3 Accent 2" w:uiPriority="69" w:semiHidden="0" w:unhideWhenUsed="0"/>
+    <w:lsdException w:name="Dark List Accent 2" w:uiPriority="70" w:semiHidden="0" w:unhideWhenUsed="0"/>
+    <w:lsdException w:name="Colorful Shading Accent 2" w:uiPriority="71" w:semiHidden="0" w:unhideWhenUsed="0"/>
+    <w:lsdException w:name="Colorful List Accent 2" w:uiPriority="72" w:semiHidden="0" w:unhideWhenUsed="0"/>
+    <w:lsdException w:name="Colorful Grid Accent 2" w:uiPriority="73" w:semiHidden="0" w:unhideWhenUsed="0"/>
+    <w:lsdException w:name="Light Shading Accent 3" w:uiPriority="60" w:semiHidden="0" w:unhideWhenUsed="0"/>
+    <w:lsdException w:name="Light List Accent 3" w:uiPriority="61" w:semiHidden="0" w:unhideWhenUsed="0"/>
+    <w:lsdException w:name="Light Grid Accent 3" w:uiPriority="62" w:semiHidden="0" w:unhideWhenUsed="0"/>
+    <w:lsdException w:name="Medium Shading 1 Accent 3" w:uiPriority="63" w:semiHidden="0" w:unhideWhenUsed="0"/>
+    <w:lsdException w:name="Medium Shading 2 Accent 3" w:uiPriority="64" w:semiHidden="0" w:unhideWhenUsed="0"/>
+    <w:lsdException w:name="Medium List 1 Accent 3" w:uiPriority="65" w:semiHidden="0" w:unhideWhenUsed="0"/>
+    <w:lsdException w:name="Medium List 2 Accent 3" w:uiPriority="66" w:semiHidden="0" w:unhideWhenUsed="0"/>
+    <w:lsdException w:name="Medium Grid 1 Accent 3" w:uiPriority="67" w:semiHidden="0" w:unhideWhenUsed="0"/>
+    <w:lsdException w:name="Medium Grid 2 Accent 3" w:uiPriority="68" w:semiHidden="0" w:unhideWhenUsed="0"/>
+    <w:lsdException w:name="Medium Grid 3 Accent 3" w:uiPriority="69" w:semiHidden="0" w:unhideWhenUsed="0"/>
+    <w:lsdException w:name="Dark List Accent 3" w:uiPriority="70" w:semiHidden="0" w:unhideWhenUsed="0"/>
+    <w:lsdException w:name="Colorful Shading Accent 3" w:uiPriority="71" w:semiHidden="0" w:unhideWhenUsed="0"/>
+    <w:lsdException w:name="Colorful List Accent 3" w:uiPriority="72" w:semiHidden="0" w:unhideWhenUsed="0"/>
+    <w:lsdException w:name="Colorful Grid Accent 3" w:uiPriority="73" w:semiHidden="0" w:unhideWhenUsed="0"/>
+    <w:lsdException w:name="Light Shading Accent 4" w:uiPriority="60" w:semiHidden="0" w:unhideWhenUsed="0"/>
+    <w:lsdException w:name="Light List Accent 4" w:uiPriority="61" w:semiHidden="0" w:unhideWhenUsed="0"/>
+    <w:lsdException w:name="Light Grid Accent 4" w:uiPriority="62" w:semiHidden="0" w:unhideWhenUsed="0"/>
+    <w:lsdException w:name="Medium Shading 1 Accent 4" w:uiPriority="63" w:semiHidden="0" w:unhideWhenUsed="0"/>
+    <w:lsdException w:name="Medium Shading 2 Accent 4" w:uiPriority="64" w:semiHidden="0" w:unhideWhenUsed="0"/>
+    <w:lsdException w:name="Medium List 1 Accent 4" w:uiPriority="65" w:semiHidden="0" w:unhideWhenUsed="0"/>
+    <w:lsdException w:name="Medium List 2 Accent 4" w:uiPriority="66" w:semiHidden="0" w:unhideWhenUsed="0"/>
+    <w:lsdException w:name="Medium Grid 1 Accent 4" w:uiPriority="67" w:semiHidden="0" w:unhideWhenUsed="0"/>
+    <w:lsdException w:name="Medium Grid 2 Accent 4" w:uiPriority="68" w:semiHidden="0" w:unhideWhenUsed="0"/>
+    <w:lsdException w:name="Medium Grid 3 Accent 4" w:uiPriority="69" w:semiHidden="0" w:unhideWhenUsed="0"/>
+    <w:lsdException w:name="Dark List Accent 4" w:uiPriority="70" w:semiHidden="0" w:unhideWhenUsed="0"/>
+    <w:lsdException w:name="Colorful Shading Accent 4" w:uiPriority="71" w:semiHidden="0" w:unhideWhenUsed="0"/>
+    <w:lsdException w:name="Colorful List Accent 4" w:uiPriority="72" w:semiHidden="0" w:unhideWhenUsed="0"/>
+    <w:lsdException w:name="Colorful Grid Accent 4" w:uiPriority="73" w:semiHidden="0" w:unhideWhenUsed="0"/>
+    <w:lsdException w:name="Light Shading Accent 5" w:uiPriority="60" w:semiHidden="0" w:unhideWhenUsed="0"/>
+    <w:lsdException w:name="Light List Accent 5" w:uiPriority="61" w:semiHidden="0" w:unhideWhenUsed="0"/>
+    <w:lsdException w:name="Light Grid Accent 5" w:uiPriority="62" w:semiHidden="0" w:unhideWhenUsed="0"/>
+    <w:lsdException w:name="Medium Shading 1 Accent 5" w:uiPriority="63" w:semiHidden="0" w:unhideWhenUsed="0"/>
+    <w:lsdException w:name="Medium Shading 2 Accent 5" w:uiPriority="64" w:semiHidden="0" w:unhideWhenUsed="0"/>
+    <w:lsdException w:name="Medium List 1 Accent 5" w:uiPriority="65" w:semiHidden="0" w:unhideWhenUsed="0"/>
+    <w:lsdException w:name="Medium List 2 Accent 5" w:uiPriority="66" w:semiHidden="0" w:unhideWhenUsed="0"/>
+    <w:lsdException w:name="Medium Grid 1 Accent 5" w:uiPriority="67" w:semiHidden="0" w:unhideWhenUsed="0"/>
+    <w:lsdException w:name="Medium Grid 2 Accent 5" w:uiPriority="68" w:semiHidden="0" w:unhideWhenUsed="0"/>
+    <w:lsdException w:name="Medium Grid 3 Accent 5" w:uiPriority="69" w:semiHidden="0" w:unhideWhenUsed="0"/>
+    <w:lsdException w:name="Dark List Accent 5" w:uiPriority="70" w:semiHidden="0" w:unhideWhenUsed="0"/>
+    <w:lsdException w:name="Colorful Shading Accent 5" w:uiPriority="71" w:semiHidden="0" w:unhideWhenUsed="0"/>
+    <w:lsdException w:name="Colorful List Accent 5" w:uiPriority="72" w:semiHidden="0" w:unhideWhenUsed="0"/>
+    <w:lsdException w:name="Colorful Grid Accent 5" w:uiPriority="73" w:semiHidden="0" w:unhideWhenUsed="0"/>
+    <w:lsdException w:name="Light Shading Accent 6" w:uiPriority="60" w:semiHidden="0" w:unhideWhenUsed="0"/>
+    <w:lsdException w:name="Light List Accent 6" w:uiPriority="61" w:semiHidden="0" w:unhideWhenUsed="0"/>
+    <w:lsdException w:name="Light Grid Accent 6" w:uiPriority="62" w:semiHidden="0" w:unhideWhenUsed="0"/>
+    <w:lsdException w:name="Medium Shading 1 Accent 6" w:uiPriority="63" w:semiHidden="0" w:unhideWhenUsed="0"/>
+    <w:lsdException w:name="Medium Shading 2 Accent 6" w:uiPriority="64" w:semiHidden="0" w:unhideWhenUsed="0"/>
+    <w:lsdException w:name="Medium List 1 Accent 6" w:uiPriority="65" w:semiHidden="0" w:unhideWhenUsed="0"/>
+    <w:lsdException w:name="Medium List 2 Accent 6" w:uiPriority="66" w:semiHidden="0" w:unhideWhenUsed="0"/>
+    <w:lsdException w:name="Medium Grid 1 Accent 6" w:uiPriority="67" w:semiHidden="0" w:unhideWhenUsed="0"/>
+    <w:lsdException w:name="Medium Grid 2 Accent 6" w:uiPriority="68" w:semiHidden="0" w:unhideWhenUsed="0"/>
+    <w:lsdException w:name="Medium Grid 3 Accent 6" w:uiPriority="69" w:semiHidden="0" w:unhideWhenUsed="0"/>
+    <w:lsdException w:name="Dark List Accent 6" w:uiPriority="70" w:semiHidden="0" w:unhideWhenUsed="0"/>
+    <w:lsdException w:name="Colorful Shading Accent 6" w:uiPriority="71" w:semiHidden="0" w:unhideWhenUsed="0"/>
+    <w:lsdException w:name="Colorful List Accent 6" w:uiPriority="72" w:semiHidden="0" w:unhideWhenUsed="0"/>
+    <w:lsdException w:name="Colorful Grid Accent 6" w:uiPriority="73" w:semiHidden="0" w:unhideWhenUsed="0"/>
+    <w:lsdException w:name="Subtle Emphasis" w:uiPriority="19" w:semiHidden="0" w:unhideWhenUsed="0" w:qFormat="1"/>
+    <w:lsdException w:name="Intense Emphasis" w:uiPriority="21" w:semiHidden="0" w:unhideWhenUsed="0" w:qFormat="1"/>
+    <w:lsdException w:name="Subtle Reference" w:uiPriority="31" w:semiHidden="0" w:unhideWhenUsed="0" w:qFormat="1"/>
+    <w:lsdException w:name="Intense Reference" w:uiPriority="32" w:semiHidden="0" w:unhideWhenUsed="0" w:qFormat="1"/>
+    <w:lsdException w:name="Book Title" w:uiPriority="33" w:semiHidden="0" w:unhideWhenUsed="0" w:qFormat="1"/>
     <w:lsdException w:name="Bibliography" w:uiPriority="37"/>
     <w:lsdException w:name="TOC Heading" w:uiPriority="39" w:qFormat="1"/>
   </w:latentStyles>
-  <w:style w:type="paragraph" w:default="1" w:styleId="Normal">
+  <w:style w:type="paragraph" w:styleId="Normal" w:default="1">
     <w:name w:val="Normal"/>
     <w:qFormat/>
     <w:rsid w:val="00503775"/>
@@ -4102,7 +4271,7 @@
       <w:outlineLvl w:val="0"/>
     </w:pPr>
     <w:rPr>
-      <w:rFonts w:asciiTheme="majorHAnsi" w:eastAsiaTheme="majorEastAsia" w:hAnsiTheme="majorHAnsi" w:cstheme="majorBidi"/>
+      <w:rFonts w:asciiTheme="majorHAnsi" w:hAnsiTheme="majorHAnsi" w:eastAsiaTheme="majorEastAsia" w:cstheme="majorBidi"/>
       <w:color w:val="2E74B5" w:themeColor="accent1" w:themeShade="BF"/>
       <w:sz w:val="32"/>
       <w:szCs w:val="32"/>
@@ -4124,7 +4293,7 @@
       <w:outlineLvl w:val="1"/>
     </w:pPr>
     <w:rPr>
-      <w:rFonts w:asciiTheme="majorHAnsi" w:eastAsiaTheme="majorEastAsia" w:hAnsiTheme="majorHAnsi" w:cstheme="majorBidi"/>
+      <w:rFonts w:asciiTheme="majorHAnsi" w:hAnsiTheme="majorHAnsi" w:eastAsiaTheme="majorEastAsia" w:cstheme="majorBidi"/>
       <w:color w:val="2E74B5" w:themeColor="accent1" w:themeShade="BF"/>
       <w:sz w:val="26"/>
       <w:szCs w:val="26"/>
@@ -4147,19 +4316,19 @@
       <w:outlineLvl w:val="2"/>
     </w:pPr>
     <w:rPr>
-      <w:rFonts w:asciiTheme="majorHAnsi" w:eastAsiaTheme="majorEastAsia" w:hAnsiTheme="majorHAnsi" w:cstheme="majorBidi"/>
+      <w:rFonts w:asciiTheme="majorHAnsi" w:hAnsiTheme="majorHAnsi" w:eastAsiaTheme="majorEastAsia" w:cstheme="majorBidi"/>
       <w:color w:val="1F4D78" w:themeColor="accent1" w:themeShade="7F"/>
       <w:sz w:val="24"/>
       <w:szCs w:val="24"/>
     </w:rPr>
   </w:style>
-  <w:style w:type="character" w:default="1" w:styleId="DefaultParagraphFont">
+  <w:style w:type="character" w:styleId="DefaultParagraphFont" w:default="1">
     <w:name w:val="Default Paragraph Font"/>
     <w:uiPriority w:val="1"/>
     <w:semiHidden/>
     <w:unhideWhenUsed/>
   </w:style>
-  <w:style w:type="table" w:default="1" w:styleId="TableNormal">
+  <w:style w:type="table" w:styleId="TableNormal" w:default="1">
     <w:name w:val="Normal Table"/>
     <w:uiPriority w:val="99"/>
     <w:semiHidden/>
@@ -4175,39 +4344,39 @@
       </w:tblCellMar>
     </w:tblPr>
   </w:style>
-  <w:style w:type="numbering" w:default="1" w:styleId="NoList">
+  <w:style w:type="numbering" w:styleId="NoList" w:default="1">
     <w:name w:val="No List"/>
     <w:uiPriority w:val="99"/>
     <w:semiHidden/>
     <w:unhideWhenUsed/>
   </w:style>
-  <w:style w:type="character" w:customStyle="1" w:styleId="Heading1Char">
+  <w:style w:type="character" w:styleId="Heading1Char" w:customStyle="1">
     <w:name w:val="Heading 1 Char"/>
     <w:basedOn w:val="DefaultParagraphFont"/>
     <w:link w:val="Heading1"/>
     <w:uiPriority w:val="9"/>
     <w:rsid w:val="00B648C1"/>
     <w:rPr>
-      <w:rFonts w:asciiTheme="majorHAnsi" w:eastAsiaTheme="majorEastAsia" w:hAnsiTheme="majorHAnsi" w:cstheme="majorBidi"/>
+      <w:rFonts w:asciiTheme="majorHAnsi" w:hAnsiTheme="majorHAnsi" w:eastAsiaTheme="majorEastAsia" w:cstheme="majorBidi"/>
       <w:color w:val="2E74B5" w:themeColor="accent1" w:themeShade="BF"/>
       <w:sz w:val="32"/>
       <w:szCs w:val="32"/>
     </w:rPr>
   </w:style>
-  <w:style w:type="character" w:customStyle="1" w:styleId="Heading2Char">
+  <w:style w:type="character" w:styleId="Heading2Char" w:customStyle="1">
     <w:name w:val="Heading 2 Char"/>
     <w:basedOn w:val="DefaultParagraphFont"/>
     <w:link w:val="Heading2"/>
     <w:uiPriority w:val="9"/>
     <w:rsid w:val="00FA3BB8"/>
     <w:rPr>
-      <w:rFonts w:asciiTheme="majorHAnsi" w:eastAsiaTheme="majorEastAsia" w:hAnsiTheme="majorHAnsi" w:cstheme="majorBidi"/>
+      <w:rFonts w:asciiTheme="majorHAnsi" w:hAnsiTheme="majorHAnsi" w:eastAsiaTheme="majorEastAsia" w:cstheme="majorBidi"/>
       <w:color w:val="2E74B5" w:themeColor="accent1" w:themeShade="BF"/>
       <w:sz w:val="26"/>
       <w:szCs w:val="26"/>
     </w:rPr>
   </w:style>
-  <w:style w:type="character" w:customStyle="1" w:styleId="Heading3Char">
+  <w:style w:type="character" w:styleId="Heading3Char" w:customStyle="1">
     <w:name w:val="Heading 3 Char"/>
     <w:basedOn w:val="DefaultParagraphFont"/>
     <w:link w:val="Heading3"/>
@@ -4215,7 +4384,7 @@
     <w:semiHidden/>
     <w:rsid w:val="00FA3BB8"/>
     <w:rPr>
-      <w:rFonts w:asciiTheme="majorHAnsi" w:eastAsiaTheme="majorEastAsia" w:hAnsiTheme="majorHAnsi" w:cstheme="majorBidi"/>
+      <w:rFonts w:asciiTheme="majorHAnsi" w:hAnsiTheme="majorHAnsi" w:eastAsiaTheme="majorEastAsia" w:cstheme="majorBidi"/>
       <w:color w:val="1F4D78" w:themeColor="accent1" w:themeShade="7F"/>
       <w:sz w:val="24"/>
       <w:szCs w:val="24"/>
@@ -4245,21 +4414,21 @@
       <w:contextualSpacing/>
     </w:pPr>
     <w:rPr>
-      <w:rFonts w:asciiTheme="majorHAnsi" w:eastAsiaTheme="majorEastAsia" w:hAnsiTheme="majorHAnsi" w:cstheme="majorBidi"/>
+      <w:rFonts w:asciiTheme="majorHAnsi" w:hAnsiTheme="majorHAnsi" w:eastAsiaTheme="majorEastAsia" w:cstheme="majorBidi"/>
       <w:spacing w:val="-10"/>
       <w:kern w:val="28"/>
       <w:sz w:val="56"/>
       <w:szCs w:val="56"/>
     </w:rPr>
   </w:style>
-  <w:style w:type="character" w:customStyle="1" w:styleId="TitleChar">
+  <w:style w:type="character" w:styleId="TitleChar" w:customStyle="1">
     <w:name w:val="Title Char"/>
     <w:basedOn w:val="DefaultParagraphFont"/>
     <w:link w:val="Title"/>
     <w:uiPriority w:val="10"/>
     <w:rsid w:val="008B5DA2"/>
     <w:rPr>
-      <w:rFonts w:asciiTheme="majorHAnsi" w:eastAsiaTheme="majorEastAsia" w:hAnsiTheme="majorHAnsi" w:cstheme="majorBidi"/>
+      <w:rFonts w:asciiTheme="majorHAnsi" w:hAnsiTheme="majorHAnsi" w:eastAsiaTheme="majorEastAsia" w:cstheme="majorBidi"/>
       <w:spacing w:val="-10"/>
       <w:kern w:val="28"/>
       <w:sz w:val="56"/>
@@ -4283,7 +4452,7 @@
       <w:spacing w:val="15"/>
     </w:rPr>
   </w:style>
-  <w:style w:type="character" w:customStyle="1" w:styleId="SubtitleChar">
+  <w:style w:type="character" w:styleId="SubtitleChar" w:customStyle="1">
     <w:name w:val="Subtitle Char"/>
     <w:basedOn w:val="DefaultParagraphFont"/>
     <w:link w:val="Subtitle"/>
@@ -4312,7 +4481,7 @@
       <w:szCs w:val="16"/>
     </w:rPr>
   </w:style>
-  <w:style w:type="character" w:customStyle="1" w:styleId="BalloonTextChar">
+  <w:style w:type="character" w:styleId="BalloonTextChar" w:customStyle="1">
     <w:name w:val="Balloon Text Char"/>
     <w:basedOn w:val="DefaultParagraphFont"/>
     <w:link w:val="BalloonText"/>
@@ -4348,7 +4517,7 @@
       <w:color w:val="000000" w:themeColor="text1"/>
     </w:rPr>
   </w:style>
-  <w:style w:type="character" w:customStyle="1" w:styleId="QuoteChar">
+  <w:style w:type="character" w:styleId="QuoteChar" w:customStyle="1">
     <w:name w:val="Quote Char"/>
     <w:basedOn w:val="DefaultParagraphFont"/>
     <w:link w:val="Quote"/>
@@ -4359,6 +4528,72 @@
       <w:iCs/>
       <w:color w:val="000000" w:themeColor="text1"/>
     </w:rPr>
+  </w:style>
+  <w:style xmlns:w="http://schemas.openxmlformats.org/wordprocessingml/2006/main" w:type="table" w:styleId="TableGrid">
+    <w:name xmlns:w="http://schemas.openxmlformats.org/wordprocessingml/2006/main" w:val="Table Grid"/>
+    <w:basedOn xmlns:w="http://schemas.openxmlformats.org/wordprocessingml/2006/main" w:val="TableNormal"/>
+    <w:uiPriority xmlns:w="http://schemas.openxmlformats.org/wordprocessingml/2006/main" w:val="59"/>
+    <w:rsid xmlns:w="http://schemas.openxmlformats.org/wordprocessingml/2006/main" w:val="00FB4123"/>
+    <w:pPr xmlns:w="http://schemas.openxmlformats.org/wordprocessingml/2006/main">
+      <w:spacing w:after="0" w:line="240" w:lineRule="auto"/>
+    </w:pPr>
+    <w:tblPr xmlns:w="http://schemas.openxmlformats.org/wordprocessingml/2006/main">
+      <w:tblInd w:w="0" w:type="dxa"/>
+      <w:tblBorders>
+        <w:top w:val="single" w:color="000000" w:themeColor="text1" w:sz="4" w:space="0"/>
+        <w:left w:val="single" w:color="000000" w:themeColor="text1" w:sz="4" w:space="0"/>
+        <w:bottom w:val="single" w:color="000000" w:themeColor="text1" w:sz="4" w:space="0"/>
+        <w:right w:val="single" w:color="000000" w:themeColor="text1" w:sz="4" w:space="0"/>
+        <w:insideH w:val="single" w:color="000000" w:themeColor="text1" w:sz="4" w:space="0"/>
+        <w:insideV w:val="single" w:color="000000" w:themeColor="text1" w:sz="4" w:space="0"/>
+      </w:tblBorders>
+      <w:tblCellMar>
+        <w:top w:w="0" w:type="dxa"/>
+        <w:left w:w="108" w:type="dxa"/>
+        <w:bottom w:w="0" w:type="dxa"/>
+        <w:right w:w="108" w:type="dxa"/>
+      </w:tblCellMar>
+    </w:tblPr>
+  </w:style>
+  <w:style xmlns:w14="http://schemas.microsoft.com/office/word/2010/wordml" xmlns:mc="http://schemas.openxmlformats.org/markup-compatibility/2006" xmlns:w="http://schemas.openxmlformats.org/wordprocessingml/2006/main" w:type="character" w:styleId="HeaderChar" w:customStyle="1" mc:Ignorable="w14">
+    <w:name xmlns:w="http://schemas.openxmlformats.org/wordprocessingml/2006/main" w:val="Header Char"/>
+    <w:basedOn xmlns:w="http://schemas.openxmlformats.org/wordprocessingml/2006/main" w:val="DefaultParagraphFont"/>
+    <w:link xmlns:w="http://schemas.openxmlformats.org/wordprocessingml/2006/main" w:val="Header"/>
+    <w:uiPriority xmlns:w="http://schemas.openxmlformats.org/wordprocessingml/2006/main" w:val="99"/>
+  </w:style>
+  <w:style xmlns:w14="http://schemas.microsoft.com/office/word/2010/wordml" xmlns:mc="http://schemas.openxmlformats.org/markup-compatibility/2006" xmlns:w="http://schemas.openxmlformats.org/wordprocessingml/2006/main" w:type="paragraph" w:styleId="Header" mc:Ignorable="w14">
+    <w:name xmlns:w="http://schemas.openxmlformats.org/wordprocessingml/2006/main" w:val="header"/>
+    <w:basedOn xmlns:w="http://schemas.openxmlformats.org/wordprocessingml/2006/main" w:val="Normal"/>
+    <w:link xmlns:w="http://schemas.openxmlformats.org/wordprocessingml/2006/main" w:val="HeaderChar"/>
+    <w:uiPriority xmlns:w="http://schemas.openxmlformats.org/wordprocessingml/2006/main" w:val="99"/>
+    <w:unhideWhenUsed xmlns:w="http://schemas.openxmlformats.org/wordprocessingml/2006/main"/>
+    <w:pPr xmlns:w="http://schemas.openxmlformats.org/wordprocessingml/2006/main">
+      <w:tabs xmlns:w="http://schemas.openxmlformats.org/wordprocessingml/2006/main">
+        <w:tab w:val="center" w:pos="4680"/>
+        <w:tab w:val="right" w:pos="9360"/>
+      </w:tabs>
+      <w:spacing xmlns:w="http://schemas.openxmlformats.org/wordprocessingml/2006/main" w:after="0" w:line="240" w:lineRule="auto"/>
+    </w:pPr>
+  </w:style>
+  <w:style xmlns:w14="http://schemas.microsoft.com/office/word/2010/wordml" xmlns:mc="http://schemas.openxmlformats.org/markup-compatibility/2006" xmlns:w="http://schemas.openxmlformats.org/wordprocessingml/2006/main" w:type="character" w:styleId="FooterChar" w:customStyle="1" mc:Ignorable="w14">
+    <w:name xmlns:w="http://schemas.openxmlformats.org/wordprocessingml/2006/main" w:val="Footer Char"/>
+    <w:basedOn xmlns:w="http://schemas.openxmlformats.org/wordprocessingml/2006/main" w:val="DefaultParagraphFont"/>
+    <w:link xmlns:w="http://schemas.openxmlformats.org/wordprocessingml/2006/main" w:val="Footer"/>
+    <w:uiPriority xmlns:w="http://schemas.openxmlformats.org/wordprocessingml/2006/main" w:val="99"/>
+  </w:style>
+  <w:style xmlns:w14="http://schemas.microsoft.com/office/word/2010/wordml" xmlns:mc="http://schemas.openxmlformats.org/markup-compatibility/2006" xmlns:w="http://schemas.openxmlformats.org/wordprocessingml/2006/main" w:type="paragraph" w:styleId="Footer" mc:Ignorable="w14">
+    <w:name xmlns:w="http://schemas.openxmlformats.org/wordprocessingml/2006/main" w:val="footer"/>
+    <w:basedOn xmlns:w="http://schemas.openxmlformats.org/wordprocessingml/2006/main" w:val="Normal"/>
+    <w:link xmlns:w="http://schemas.openxmlformats.org/wordprocessingml/2006/main" w:val="FooterChar"/>
+    <w:uiPriority xmlns:w="http://schemas.openxmlformats.org/wordprocessingml/2006/main" w:val="99"/>
+    <w:unhideWhenUsed xmlns:w="http://schemas.openxmlformats.org/wordprocessingml/2006/main"/>
+    <w:pPr xmlns:w="http://schemas.openxmlformats.org/wordprocessingml/2006/main">
+      <w:tabs xmlns:w="http://schemas.openxmlformats.org/wordprocessingml/2006/main">
+        <w:tab w:val="center" w:pos="4680"/>
+        <w:tab w:val="right" w:pos="9360"/>
+      </w:tabs>
+      <w:spacing xmlns:w="http://schemas.openxmlformats.org/wordprocessingml/2006/main" w:after="0" w:line="240" w:lineRule="auto"/>
+    </w:pPr>
   </w:style>
 </w:styles>
 </file>

</xml_diff>